<commit_message>
Add Before code for sprint 4 task 11
</commit_message>
<xml_diff>
--- a/s299742_Mahamud Hasan/Task_11_Extract Factory Class/Refactoring_Process.docx
+++ b/s299742_Mahamud Hasan/Task_11_Extract Factory Class/Refactoring_Process.docx
@@ -106,1702 +106,2100 @@
         <w:spacing w:after="0" w:line="240" w:lineRule="auto"/>
         <w:rPr>
           <w:rFonts w:ascii="Consolas" w:hAnsi="Consolas" w:cs="Consolas"/>
-          <w:color w:val="000000"/>
-          <w:sz w:val="19"/>
-          <w:szCs w:val="19"/>
-        </w:rPr>
-      </w:pPr>
-      <w:r>
-        <w:rPr>
-          <w:rFonts w:ascii="Consolas" w:hAnsi="Consolas" w:cs="Consolas"/>
-          <w:color w:val="000000"/>
+          <w:color w:val="0000FF"/>
+          <w:sz w:val="19"/>
+          <w:szCs w:val="19"/>
+        </w:rPr>
+      </w:pPr>
+      <w:bookmarkStart w:id="1" w:name="_GoBack"/>
+      <w:bookmarkEnd w:id="1"/>
+      <w:r>
+        <w:rPr>
+          <w:rFonts w:ascii="Consolas" w:hAnsi="Consolas" w:cs="Consolas"/>
+          <w:color w:val="0000FF"/>
+          <w:sz w:val="19"/>
+          <w:szCs w:val="19"/>
+        </w:rPr>
+        <w:t xml:space="preserve">class </w:t>
+      </w:r>
+      <w:proofErr w:type="spellStart"/>
+      <w:r>
+        <w:rPr>
+          <w:rFonts w:ascii="Consolas" w:hAnsi="Consolas" w:cs="Consolas"/>
+          <w:color w:val="0000FF"/>
+          <w:sz w:val="19"/>
+          <w:szCs w:val="19"/>
+        </w:rPr>
+        <w:t>pizzaShop</w:t>
+      </w:r>
+      <w:proofErr w:type="spellEnd"/>
+    </w:p>
+    <w:p>
+      <w:pPr>
+        <w:autoSpaceDE w:val="0"/>
+        <w:autoSpaceDN w:val="0"/>
+        <w:adjustRightInd w:val="0"/>
+        <w:spacing w:after="0" w:line="240" w:lineRule="auto"/>
+        <w:rPr>
+          <w:rFonts w:ascii="Consolas" w:hAnsi="Consolas" w:cs="Consolas"/>
+          <w:color w:val="0000FF"/>
+          <w:sz w:val="19"/>
+          <w:szCs w:val="19"/>
+        </w:rPr>
+      </w:pPr>
+      <w:r>
+        <w:rPr>
+          <w:rFonts w:ascii="Consolas" w:hAnsi="Consolas" w:cs="Consolas"/>
+          <w:color w:val="0000FF"/>
+          <w:sz w:val="19"/>
+          <w:szCs w:val="19"/>
+        </w:rPr>
+        <w:t>{</w:t>
+      </w:r>
+    </w:p>
+    <w:p>
+      <w:pPr>
+        <w:autoSpaceDE w:val="0"/>
+        <w:autoSpaceDN w:val="0"/>
+        <w:adjustRightInd w:val="0"/>
+        <w:spacing w:after="0" w:line="240" w:lineRule="auto"/>
+        <w:rPr>
+          <w:rFonts w:ascii="Consolas" w:hAnsi="Consolas" w:cs="Consolas"/>
+          <w:color w:val="0000FF"/>
+          <w:sz w:val="19"/>
+          <w:szCs w:val="19"/>
+        </w:rPr>
+      </w:pPr>
+      <w:r>
+        <w:rPr>
+          <w:rFonts w:ascii="Consolas" w:hAnsi="Consolas" w:cs="Consolas"/>
+          <w:color w:val="0000FF"/>
+          <w:sz w:val="19"/>
+          <w:szCs w:val="19"/>
+        </w:rPr>
+        <w:t xml:space="preserve">  public:</w:t>
+      </w:r>
+    </w:p>
+    <w:p>
+      <w:pPr>
+        <w:autoSpaceDE w:val="0"/>
+        <w:autoSpaceDN w:val="0"/>
+        <w:adjustRightInd w:val="0"/>
+        <w:spacing w:after="0" w:line="240" w:lineRule="auto"/>
+        <w:rPr>
+          <w:rFonts w:ascii="Consolas" w:hAnsi="Consolas" w:cs="Consolas"/>
+          <w:color w:val="0000FF"/>
+          <w:sz w:val="19"/>
+          <w:szCs w:val="19"/>
+        </w:rPr>
+      </w:pPr>
+      <w:r>
+        <w:rPr>
+          <w:rFonts w:ascii="Consolas" w:hAnsi="Consolas" w:cs="Consolas"/>
+          <w:color w:val="0000FF"/>
+          <w:sz w:val="19"/>
+          <w:szCs w:val="19"/>
+        </w:rPr>
+        <w:t xml:space="preserve">    virtual void </w:t>
+      </w:r>
+      <w:proofErr w:type="spellStart"/>
+      <w:proofErr w:type="gramStart"/>
+      <w:r>
+        <w:rPr>
+          <w:rFonts w:ascii="Consolas" w:hAnsi="Consolas" w:cs="Consolas"/>
+          <w:color w:val="0000FF"/>
+          <w:sz w:val="19"/>
+          <w:szCs w:val="19"/>
+        </w:rPr>
+        <w:t>printBill</w:t>
+      </w:r>
+      <w:proofErr w:type="spellEnd"/>
+      <w:r>
+        <w:rPr>
+          <w:rFonts w:ascii="Consolas" w:hAnsi="Consolas" w:cs="Consolas"/>
+          <w:color w:val="0000FF"/>
+          <w:sz w:val="19"/>
+          <w:szCs w:val="19"/>
+        </w:rPr>
+        <w:t>(</w:t>
+      </w:r>
+      <w:proofErr w:type="gramEnd"/>
+      <w:r>
+        <w:rPr>
+          <w:rFonts w:ascii="Consolas" w:hAnsi="Consolas" w:cs="Consolas"/>
+          <w:color w:val="0000FF"/>
+          <w:sz w:val="19"/>
+          <w:szCs w:val="19"/>
+        </w:rPr>
+        <w:t>) = 0;</w:t>
+      </w:r>
+    </w:p>
+    <w:p>
+      <w:pPr>
+        <w:autoSpaceDE w:val="0"/>
+        <w:autoSpaceDN w:val="0"/>
+        <w:adjustRightInd w:val="0"/>
+        <w:spacing w:after="0" w:line="240" w:lineRule="auto"/>
+        <w:rPr>
+          <w:rFonts w:ascii="Consolas" w:hAnsi="Consolas" w:cs="Consolas"/>
+          <w:color w:val="0000FF"/>
+          <w:sz w:val="19"/>
+          <w:szCs w:val="19"/>
+        </w:rPr>
+      </w:pPr>
+      <w:r>
+        <w:rPr>
+          <w:rFonts w:ascii="Consolas" w:hAnsi="Consolas" w:cs="Consolas"/>
+          <w:color w:val="0000FF"/>
+          <w:sz w:val="19"/>
+          <w:szCs w:val="19"/>
+        </w:rPr>
+        <w:t>};</w:t>
+      </w:r>
+    </w:p>
+    <w:p>
+      <w:pPr>
+        <w:autoSpaceDE w:val="0"/>
+        <w:autoSpaceDN w:val="0"/>
+        <w:adjustRightInd w:val="0"/>
+        <w:spacing w:after="0" w:line="240" w:lineRule="auto"/>
+        <w:rPr>
+          <w:rFonts w:ascii="Consolas" w:hAnsi="Consolas" w:cs="Consolas"/>
+          <w:color w:val="0000FF"/>
+          <w:sz w:val="19"/>
+          <w:szCs w:val="19"/>
+        </w:rPr>
+      </w:pPr>
+    </w:p>
+    <w:p>
+      <w:pPr>
+        <w:autoSpaceDE w:val="0"/>
+        <w:autoSpaceDN w:val="0"/>
+        <w:adjustRightInd w:val="0"/>
+        <w:spacing w:after="0" w:line="240" w:lineRule="auto"/>
+        <w:rPr>
+          <w:rFonts w:ascii="Consolas" w:hAnsi="Consolas" w:cs="Consolas"/>
+          <w:color w:val="0000FF"/>
+          <w:sz w:val="19"/>
+          <w:szCs w:val="19"/>
+        </w:rPr>
+      </w:pPr>
+      <w:r>
+        <w:rPr>
+          <w:rFonts w:ascii="Consolas" w:hAnsi="Consolas" w:cs="Consolas"/>
+          <w:color w:val="0000FF"/>
+          <w:sz w:val="19"/>
+          <w:szCs w:val="19"/>
+        </w:rPr>
+        <w:t xml:space="preserve">class </w:t>
+      </w:r>
+      <w:proofErr w:type="spellStart"/>
+      <w:r>
+        <w:rPr>
+          <w:rFonts w:ascii="Consolas" w:hAnsi="Consolas" w:cs="Consolas"/>
+          <w:color w:val="0000FF"/>
+          <w:sz w:val="19"/>
+          <w:szCs w:val="19"/>
+        </w:rPr>
+        <w:t>BeefPizza</w:t>
+      </w:r>
+      <w:proofErr w:type="spellEnd"/>
+      <w:r>
+        <w:rPr>
+          <w:rFonts w:ascii="Consolas" w:hAnsi="Consolas" w:cs="Consolas"/>
+          <w:color w:val="0000FF"/>
+          <w:sz w:val="19"/>
+          <w:szCs w:val="19"/>
+        </w:rPr>
+        <w:t xml:space="preserve">: public </w:t>
+      </w:r>
+      <w:proofErr w:type="spellStart"/>
+      <w:r>
+        <w:rPr>
+          <w:rFonts w:ascii="Consolas" w:hAnsi="Consolas" w:cs="Consolas"/>
+          <w:color w:val="0000FF"/>
+          <w:sz w:val="19"/>
+          <w:szCs w:val="19"/>
+        </w:rPr>
+        <w:t>pizzaShop</w:t>
+      </w:r>
+      <w:proofErr w:type="spellEnd"/>
+    </w:p>
+    <w:p>
+      <w:pPr>
+        <w:autoSpaceDE w:val="0"/>
+        <w:autoSpaceDN w:val="0"/>
+        <w:adjustRightInd w:val="0"/>
+        <w:spacing w:after="0" w:line="240" w:lineRule="auto"/>
+        <w:rPr>
+          <w:rFonts w:ascii="Consolas" w:hAnsi="Consolas" w:cs="Consolas"/>
+          <w:color w:val="0000FF"/>
+          <w:sz w:val="19"/>
+          <w:szCs w:val="19"/>
+        </w:rPr>
+      </w:pPr>
+      <w:r>
+        <w:rPr>
+          <w:rFonts w:ascii="Consolas" w:hAnsi="Consolas" w:cs="Consolas"/>
+          <w:color w:val="0000FF"/>
+          <w:sz w:val="19"/>
+          <w:szCs w:val="19"/>
+        </w:rPr>
+        <w:t>{</w:t>
+      </w:r>
+    </w:p>
+    <w:p>
+      <w:pPr>
+        <w:autoSpaceDE w:val="0"/>
+        <w:autoSpaceDN w:val="0"/>
+        <w:adjustRightInd w:val="0"/>
+        <w:spacing w:after="0" w:line="240" w:lineRule="auto"/>
+        <w:rPr>
+          <w:rFonts w:ascii="Consolas" w:hAnsi="Consolas" w:cs="Consolas"/>
+          <w:color w:val="0000FF"/>
+          <w:sz w:val="19"/>
+          <w:szCs w:val="19"/>
+        </w:rPr>
+      </w:pPr>
+      <w:r>
+        <w:rPr>
+          <w:rFonts w:ascii="Consolas" w:hAnsi="Consolas" w:cs="Consolas"/>
+          <w:color w:val="0000FF"/>
+          <w:sz w:val="19"/>
+          <w:szCs w:val="19"/>
+        </w:rPr>
+        <w:t xml:space="preserve">  public:</w:t>
+      </w:r>
+    </w:p>
+    <w:p>
+      <w:pPr>
+        <w:autoSpaceDE w:val="0"/>
+        <w:autoSpaceDN w:val="0"/>
+        <w:adjustRightInd w:val="0"/>
+        <w:spacing w:after="0" w:line="240" w:lineRule="auto"/>
+        <w:rPr>
+          <w:rFonts w:ascii="Consolas" w:hAnsi="Consolas" w:cs="Consolas"/>
+          <w:color w:val="0000FF"/>
+          <w:sz w:val="19"/>
+          <w:szCs w:val="19"/>
+        </w:rPr>
+      </w:pPr>
+      <w:r>
+        <w:rPr>
+          <w:rFonts w:ascii="Consolas" w:hAnsi="Consolas" w:cs="Consolas"/>
+          <w:color w:val="0000FF"/>
+          <w:sz w:val="19"/>
+          <w:szCs w:val="19"/>
+        </w:rPr>
+        <w:t xml:space="preserve">    void </w:t>
+      </w:r>
+      <w:proofErr w:type="spellStart"/>
+      <w:proofErr w:type="gramStart"/>
+      <w:r>
+        <w:rPr>
+          <w:rFonts w:ascii="Consolas" w:hAnsi="Consolas" w:cs="Consolas"/>
+          <w:color w:val="0000FF"/>
+          <w:sz w:val="19"/>
+          <w:szCs w:val="19"/>
+        </w:rPr>
+        <w:t>printBill</w:t>
+      </w:r>
+      <w:proofErr w:type="spellEnd"/>
+      <w:r>
+        <w:rPr>
+          <w:rFonts w:ascii="Consolas" w:hAnsi="Consolas" w:cs="Consolas"/>
+          <w:color w:val="0000FF"/>
+          <w:sz w:val="19"/>
+          <w:szCs w:val="19"/>
+        </w:rPr>
+        <w:t>(</w:t>
+      </w:r>
+      <w:proofErr w:type="gramEnd"/>
+      <w:r>
+        <w:rPr>
+          <w:rFonts w:ascii="Consolas" w:hAnsi="Consolas" w:cs="Consolas"/>
+          <w:color w:val="0000FF"/>
+          <w:sz w:val="19"/>
+          <w:szCs w:val="19"/>
+        </w:rPr>
+        <w:t>)</w:t>
+      </w:r>
+    </w:p>
+    <w:p>
+      <w:pPr>
+        <w:autoSpaceDE w:val="0"/>
+        <w:autoSpaceDN w:val="0"/>
+        <w:adjustRightInd w:val="0"/>
+        <w:spacing w:after="0" w:line="240" w:lineRule="auto"/>
+        <w:rPr>
+          <w:rFonts w:ascii="Consolas" w:hAnsi="Consolas" w:cs="Consolas"/>
+          <w:color w:val="0000FF"/>
+          <w:sz w:val="19"/>
+          <w:szCs w:val="19"/>
+        </w:rPr>
+      </w:pPr>
+      <w:r>
+        <w:rPr>
+          <w:rFonts w:ascii="Consolas" w:hAnsi="Consolas" w:cs="Consolas"/>
+          <w:color w:val="0000FF"/>
+          <w:sz w:val="19"/>
+          <w:szCs w:val="19"/>
+        </w:rPr>
+        <w:t xml:space="preserve">    {</w:t>
+      </w:r>
+    </w:p>
+    <w:p>
+      <w:pPr>
+        <w:autoSpaceDE w:val="0"/>
+        <w:autoSpaceDN w:val="0"/>
+        <w:adjustRightInd w:val="0"/>
+        <w:spacing w:after="0" w:line="240" w:lineRule="auto"/>
+        <w:rPr>
+          <w:rFonts w:ascii="Consolas" w:hAnsi="Consolas" w:cs="Consolas"/>
+          <w:color w:val="0000FF"/>
+          <w:sz w:val="19"/>
+          <w:szCs w:val="19"/>
+        </w:rPr>
+      </w:pPr>
+      <w:r>
+        <w:rPr>
+          <w:rFonts w:ascii="Consolas" w:hAnsi="Consolas" w:cs="Consolas"/>
+          <w:color w:val="0000FF"/>
+          <w:sz w:val="19"/>
+          <w:szCs w:val="19"/>
+        </w:rPr>
+        <w:t xml:space="preserve">        </w:t>
+      </w:r>
+      <w:proofErr w:type="spellStart"/>
+      <w:r>
+        <w:rPr>
+          <w:rFonts w:ascii="Consolas" w:hAnsi="Consolas" w:cs="Consolas"/>
+          <w:color w:val="0000FF"/>
+          <w:sz w:val="19"/>
+          <w:szCs w:val="19"/>
+        </w:rPr>
+        <w:t>cout</w:t>
+      </w:r>
+      <w:proofErr w:type="spellEnd"/>
+      <w:r>
+        <w:rPr>
+          <w:rFonts w:ascii="Consolas" w:hAnsi="Consolas" w:cs="Consolas"/>
+          <w:color w:val="0000FF"/>
+          <w:sz w:val="19"/>
+          <w:szCs w:val="19"/>
+        </w:rPr>
+        <w:t xml:space="preserve"> &lt;&lt; "</w:t>
+      </w:r>
+      <w:proofErr w:type="spellStart"/>
+      <w:r>
+        <w:rPr>
+          <w:rFonts w:ascii="Consolas" w:hAnsi="Consolas" w:cs="Consolas"/>
+          <w:color w:val="0000FF"/>
+          <w:sz w:val="19"/>
+          <w:szCs w:val="19"/>
+        </w:rPr>
+        <w:t>Pirce</w:t>
+      </w:r>
+      <w:proofErr w:type="spellEnd"/>
+      <w:r>
+        <w:rPr>
+          <w:rFonts w:ascii="Consolas" w:hAnsi="Consolas" w:cs="Consolas"/>
+          <w:color w:val="0000FF"/>
+          <w:sz w:val="19"/>
+          <w:szCs w:val="19"/>
+        </w:rPr>
+        <w:t xml:space="preserve"> is 15 AUD$ \n";</w:t>
+      </w:r>
+    </w:p>
+    <w:p>
+      <w:pPr>
+        <w:autoSpaceDE w:val="0"/>
+        <w:autoSpaceDN w:val="0"/>
+        <w:adjustRightInd w:val="0"/>
+        <w:spacing w:after="0" w:line="240" w:lineRule="auto"/>
+        <w:rPr>
+          <w:rFonts w:ascii="Consolas" w:hAnsi="Consolas" w:cs="Consolas"/>
+          <w:color w:val="0000FF"/>
+          <w:sz w:val="19"/>
+          <w:szCs w:val="19"/>
+        </w:rPr>
+      </w:pPr>
+      <w:r>
+        <w:rPr>
+          <w:rFonts w:ascii="Consolas" w:hAnsi="Consolas" w:cs="Consolas"/>
+          <w:color w:val="0000FF"/>
+          <w:sz w:val="19"/>
+          <w:szCs w:val="19"/>
+        </w:rPr>
+        <w:t xml:space="preserve">    }</w:t>
+      </w:r>
+    </w:p>
+    <w:p>
+      <w:pPr>
+        <w:autoSpaceDE w:val="0"/>
+        <w:autoSpaceDN w:val="0"/>
+        <w:adjustRightInd w:val="0"/>
+        <w:spacing w:after="0" w:line="240" w:lineRule="auto"/>
+        <w:rPr>
+          <w:rFonts w:ascii="Consolas" w:hAnsi="Consolas" w:cs="Consolas"/>
+          <w:color w:val="0000FF"/>
+          <w:sz w:val="19"/>
+          <w:szCs w:val="19"/>
+        </w:rPr>
+      </w:pPr>
+      <w:r>
+        <w:rPr>
+          <w:rFonts w:ascii="Consolas" w:hAnsi="Consolas" w:cs="Consolas"/>
+          <w:color w:val="0000FF"/>
+          <w:sz w:val="19"/>
+          <w:szCs w:val="19"/>
+        </w:rPr>
+        <w:t>};</w:t>
+      </w:r>
+    </w:p>
+    <w:p>
+      <w:pPr>
+        <w:autoSpaceDE w:val="0"/>
+        <w:autoSpaceDN w:val="0"/>
+        <w:adjustRightInd w:val="0"/>
+        <w:spacing w:after="0" w:line="240" w:lineRule="auto"/>
+        <w:rPr>
+          <w:rFonts w:ascii="Consolas" w:hAnsi="Consolas" w:cs="Consolas"/>
+          <w:color w:val="0000FF"/>
+          <w:sz w:val="19"/>
+          <w:szCs w:val="19"/>
+        </w:rPr>
+      </w:pPr>
+      <w:r>
+        <w:rPr>
+          <w:rFonts w:ascii="Consolas" w:hAnsi="Consolas" w:cs="Consolas"/>
+          <w:color w:val="0000FF"/>
+          <w:sz w:val="19"/>
+          <w:szCs w:val="19"/>
+        </w:rPr>
+        <w:t xml:space="preserve">class </w:t>
+      </w:r>
+      <w:proofErr w:type="spellStart"/>
+      <w:r>
+        <w:rPr>
+          <w:rFonts w:ascii="Consolas" w:hAnsi="Consolas" w:cs="Consolas"/>
+          <w:color w:val="0000FF"/>
+          <w:sz w:val="19"/>
+          <w:szCs w:val="19"/>
+        </w:rPr>
+        <w:t>VegetablePizza</w:t>
+      </w:r>
+      <w:proofErr w:type="spellEnd"/>
+      <w:r>
+        <w:rPr>
+          <w:rFonts w:ascii="Consolas" w:hAnsi="Consolas" w:cs="Consolas"/>
+          <w:color w:val="0000FF"/>
+          <w:sz w:val="19"/>
+          <w:szCs w:val="19"/>
+        </w:rPr>
+        <w:t xml:space="preserve">: public </w:t>
+      </w:r>
+      <w:proofErr w:type="spellStart"/>
+      <w:r>
+        <w:rPr>
+          <w:rFonts w:ascii="Consolas" w:hAnsi="Consolas" w:cs="Consolas"/>
+          <w:color w:val="0000FF"/>
+          <w:sz w:val="19"/>
+          <w:szCs w:val="19"/>
+        </w:rPr>
+        <w:t>pizzaShop</w:t>
+      </w:r>
+      <w:proofErr w:type="spellEnd"/>
+    </w:p>
+    <w:p>
+      <w:pPr>
+        <w:autoSpaceDE w:val="0"/>
+        <w:autoSpaceDN w:val="0"/>
+        <w:adjustRightInd w:val="0"/>
+        <w:spacing w:after="0" w:line="240" w:lineRule="auto"/>
+        <w:rPr>
+          <w:rFonts w:ascii="Consolas" w:hAnsi="Consolas" w:cs="Consolas"/>
+          <w:color w:val="0000FF"/>
+          <w:sz w:val="19"/>
+          <w:szCs w:val="19"/>
+        </w:rPr>
+      </w:pPr>
+      <w:r>
+        <w:rPr>
+          <w:rFonts w:ascii="Consolas" w:hAnsi="Consolas" w:cs="Consolas"/>
+          <w:color w:val="0000FF"/>
+          <w:sz w:val="19"/>
+          <w:szCs w:val="19"/>
+        </w:rPr>
+        <w:t>{</w:t>
+      </w:r>
+    </w:p>
+    <w:p>
+      <w:pPr>
+        <w:autoSpaceDE w:val="0"/>
+        <w:autoSpaceDN w:val="0"/>
+        <w:adjustRightInd w:val="0"/>
+        <w:spacing w:after="0" w:line="240" w:lineRule="auto"/>
+        <w:rPr>
+          <w:rFonts w:ascii="Consolas" w:hAnsi="Consolas" w:cs="Consolas"/>
+          <w:color w:val="0000FF"/>
+          <w:sz w:val="19"/>
+          <w:szCs w:val="19"/>
+        </w:rPr>
+      </w:pPr>
+      <w:r>
+        <w:rPr>
+          <w:rFonts w:ascii="Consolas" w:hAnsi="Consolas" w:cs="Consolas"/>
+          <w:color w:val="0000FF"/>
+          <w:sz w:val="19"/>
+          <w:szCs w:val="19"/>
+        </w:rPr>
+        <w:t xml:space="preserve">  public:</w:t>
+      </w:r>
+    </w:p>
+    <w:p>
+      <w:pPr>
+        <w:autoSpaceDE w:val="0"/>
+        <w:autoSpaceDN w:val="0"/>
+        <w:adjustRightInd w:val="0"/>
+        <w:spacing w:after="0" w:line="240" w:lineRule="auto"/>
+        <w:rPr>
+          <w:rFonts w:ascii="Consolas" w:hAnsi="Consolas" w:cs="Consolas"/>
+          <w:color w:val="0000FF"/>
+          <w:sz w:val="19"/>
+          <w:szCs w:val="19"/>
+        </w:rPr>
+      </w:pPr>
+      <w:r>
+        <w:rPr>
+          <w:rFonts w:ascii="Consolas" w:hAnsi="Consolas" w:cs="Consolas"/>
+          <w:color w:val="0000FF"/>
+          <w:sz w:val="19"/>
+          <w:szCs w:val="19"/>
+        </w:rPr>
+        <w:t xml:space="preserve">    void </w:t>
+      </w:r>
+      <w:proofErr w:type="spellStart"/>
+      <w:proofErr w:type="gramStart"/>
+      <w:r>
+        <w:rPr>
+          <w:rFonts w:ascii="Consolas" w:hAnsi="Consolas" w:cs="Consolas"/>
+          <w:color w:val="0000FF"/>
+          <w:sz w:val="19"/>
+          <w:szCs w:val="19"/>
+        </w:rPr>
+        <w:t>printBill</w:t>
+      </w:r>
+      <w:proofErr w:type="spellEnd"/>
+      <w:r>
+        <w:rPr>
+          <w:rFonts w:ascii="Consolas" w:hAnsi="Consolas" w:cs="Consolas"/>
+          <w:color w:val="0000FF"/>
+          <w:sz w:val="19"/>
+          <w:szCs w:val="19"/>
+        </w:rPr>
+        <w:t>(</w:t>
+      </w:r>
+      <w:proofErr w:type="gramEnd"/>
+      <w:r>
+        <w:rPr>
+          <w:rFonts w:ascii="Consolas" w:hAnsi="Consolas" w:cs="Consolas"/>
+          <w:color w:val="0000FF"/>
+          <w:sz w:val="19"/>
+          <w:szCs w:val="19"/>
+        </w:rPr>
+        <w:t>)</w:t>
+      </w:r>
+    </w:p>
+    <w:p>
+      <w:pPr>
+        <w:autoSpaceDE w:val="0"/>
+        <w:autoSpaceDN w:val="0"/>
+        <w:adjustRightInd w:val="0"/>
+        <w:spacing w:after="0" w:line="240" w:lineRule="auto"/>
+        <w:rPr>
+          <w:rFonts w:ascii="Consolas" w:hAnsi="Consolas" w:cs="Consolas"/>
+          <w:color w:val="0000FF"/>
+          <w:sz w:val="19"/>
+          <w:szCs w:val="19"/>
+        </w:rPr>
+      </w:pPr>
+      <w:r>
+        <w:rPr>
+          <w:rFonts w:ascii="Consolas" w:hAnsi="Consolas" w:cs="Consolas"/>
+          <w:color w:val="0000FF"/>
+          <w:sz w:val="19"/>
+          <w:szCs w:val="19"/>
+        </w:rPr>
+        <w:t xml:space="preserve">    {</w:t>
+      </w:r>
+    </w:p>
+    <w:p>
+      <w:pPr>
+        <w:autoSpaceDE w:val="0"/>
+        <w:autoSpaceDN w:val="0"/>
+        <w:adjustRightInd w:val="0"/>
+        <w:spacing w:after="0" w:line="240" w:lineRule="auto"/>
+        <w:rPr>
+          <w:rFonts w:ascii="Consolas" w:hAnsi="Consolas" w:cs="Consolas"/>
+          <w:color w:val="0000FF"/>
+          <w:sz w:val="19"/>
+          <w:szCs w:val="19"/>
+        </w:rPr>
+      </w:pPr>
+      <w:r>
+        <w:rPr>
+          <w:rFonts w:ascii="Consolas" w:hAnsi="Consolas" w:cs="Consolas"/>
+          <w:color w:val="0000FF"/>
+          <w:sz w:val="19"/>
+          <w:szCs w:val="19"/>
+        </w:rPr>
+        <w:t xml:space="preserve">        </w:t>
+      </w:r>
+      <w:proofErr w:type="spellStart"/>
+      <w:r>
+        <w:rPr>
+          <w:rFonts w:ascii="Consolas" w:hAnsi="Consolas" w:cs="Consolas"/>
+          <w:color w:val="0000FF"/>
+          <w:sz w:val="19"/>
+          <w:szCs w:val="19"/>
+        </w:rPr>
+        <w:t>cout</w:t>
+      </w:r>
+      <w:proofErr w:type="spellEnd"/>
+      <w:r>
+        <w:rPr>
+          <w:rFonts w:ascii="Consolas" w:hAnsi="Consolas" w:cs="Consolas"/>
+          <w:color w:val="0000FF"/>
+          <w:sz w:val="19"/>
+          <w:szCs w:val="19"/>
+        </w:rPr>
+        <w:t xml:space="preserve"> &lt;&lt; "</w:t>
+      </w:r>
+      <w:proofErr w:type="spellStart"/>
+      <w:r>
+        <w:rPr>
+          <w:rFonts w:ascii="Consolas" w:hAnsi="Consolas" w:cs="Consolas"/>
+          <w:color w:val="0000FF"/>
+          <w:sz w:val="19"/>
+          <w:szCs w:val="19"/>
+        </w:rPr>
+        <w:t>Pirce</w:t>
+      </w:r>
+      <w:proofErr w:type="spellEnd"/>
+      <w:r>
+        <w:rPr>
+          <w:rFonts w:ascii="Consolas" w:hAnsi="Consolas" w:cs="Consolas"/>
+          <w:color w:val="0000FF"/>
+          <w:sz w:val="19"/>
+          <w:szCs w:val="19"/>
+        </w:rPr>
+        <w:t xml:space="preserve"> is 13 AUD$ \n";</w:t>
+      </w:r>
+    </w:p>
+    <w:p>
+      <w:pPr>
+        <w:autoSpaceDE w:val="0"/>
+        <w:autoSpaceDN w:val="0"/>
+        <w:adjustRightInd w:val="0"/>
+        <w:spacing w:after="0" w:line="240" w:lineRule="auto"/>
+        <w:rPr>
+          <w:rFonts w:ascii="Consolas" w:hAnsi="Consolas" w:cs="Consolas"/>
+          <w:color w:val="0000FF"/>
+          <w:sz w:val="19"/>
+          <w:szCs w:val="19"/>
+        </w:rPr>
+      </w:pPr>
+      <w:r>
+        <w:rPr>
+          <w:rFonts w:ascii="Consolas" w:hAnsi="Consolas" w:cs="Consolas"/>
+          <w:color w:val="0000FF"/>
+          <w:sz w:val="19"/>
+          <w:szCs w:val="19"/>
+        </w:rPr>
+        <w:t xml:space="preserve">    }</w:t>
+      </w:r>
+    </w:p>
+    <w:p>
+      <w:pPr>
+        <w:autoSpaceDE w:val="0"/>
+        <w:autoSpaceDN w:val="0"/>
+        <w:adjustRightInd w:val="0"/>
+        <w:spacing w:after="0" w:line="240" w:lineRule="auto"/>
+        <w:rPr>
+          <w:rFonts w:ascii="Consolas" w:hAnsi="Consolas" w:cs="Consolas"/>
+          <w:color w:val="0000FF"/>
+          <w:sz w:val="19"/>
+          <w:szCs w:val="19"/>
+        </w:rPr>
+      </w:pPr>
+      <w:r>
+        <w:rPr>
+          <w:rFonts w:ascii="Consolas" w:hAnsi="Consolas" w:cs="Consolas"/>
+          <w:color w:val="0000FF"/>
+          <w:sz w:val="19"/>
+          <w:szCs w:val="19"/>
+        </w:rPr>
+        <w:t>};</w:t>
+      </w:r>
+    </w:p>
+    <w:p>
+      <w:pPr>
+        <w:autoSpaceDE w:val="0"/>
+        <w:autoSpaceDN w:val="0"/>
+        <w:adjustRightInd w:val="0"/>
+        <w:spacing w:after="0" w:line="240" w:lineRule="auto"/>
+        <w:rPr>
+          <w:rFonts w:ascii="Consolas" w:hAnsi="Consolas" w:cs="Consolas"/>
+          <w:color w:val="0000FF"/>
+          <w:sz w:val="19"/>
+          <w:szCs w:val="19"/>
+        </w:rPr>
+      </w:pPr>
+      <w:r>
+        <w:rPr>
+          <w:rFonts w:ascii="Consolas" w:hAnsi="Consolas" w:cs="Consolas"/>
+          <w:color w:val="0000FF"/>
+          <w:sz w:val="19"/>
+          <w:szCs w:val="19"/>
+        </w:rPr>
+        <w:t xml:space="preserve">class </w:t>
+      </w:r>
+      <w:proofErr w:type="spellStart"/>
+      <w:r>
+        <w:rPr>
+          <w:rFonts w:ascii="Consolas" w:hAnsi="Consolas" w:cs="Consolas"/>
+          <w:color w:val="0000FF"/>
+          <w:sz w:val="19"/>
+          <w:szCs w:val="19"/>
+        </w:rPr>
+        <w:t>CickenPizza</w:t>
+      </w:r>
+      <w:proofErr w:type="spellEnd"/>
+      <w:r>
+        <w:rPr>
+          <w:rFonts w:ascii="Consolas" w:hAnsi="Consolas" w:cs="Consolas"/>
+          <w:color w:val="0000FF"/>
+          <w:sz w:val="19"/>
+          <w:szCs w:val="19"/>
+        </w:rPr>
+        <w:t xml:space="preserve">: public </w:t>
+      </w:r>
+      <w:proofErr w:type="spellStart"/>
+      <w:r>
+        <w:rPr>
+          <w:rFonts w:ascii="Consolas" w:hAnsi="Consolas" w:cs="Consolas"/>
+          <w:color w:val="0000FF"/>
+          <w:sz w:val="19"/>
+          <w:szCs w:val="19"/>
+        </w:rPr>
+        <w:t>pizzaShop</w:t>
+      </w:r>
+      <w:proofErr w:type="spellEnd"/>
+    </w:p>
+    <w:p>
+      <w:pPr>
+        <w:autoSpaceDE w:val="0"/>
+        <w:autoSpaceDN w:val="0"/>
+        <w:adjustRightInd w:val="0"/>
+        <w:spacing w:after="0" w:line="240" w:lineRule="auto"/>
+        <w:rPr>
+          <w:rFonts w:ascii="Consolas" w:hAnsi="Consolas" w:cs="Consolas"/>
+          <w:color w:val="0000FF"/>
+          <w:sz w:val="19"/>
+          <w:szCs w:val="19"/>
+        </w:rPr>
+      </w:pPr>
+      <w:r>
+        <w:rPr>
+          <w:rFonts w:ascii="Consolas" w:hAnsi="Consolas" w:cs="Consolas"/>
+          <w:color w:val="0000FF"/>
+          <w:sz w:val="19"/>
+          <w:szCs w:val="19"/>
+        </w:rPr>
+        <w:t>{</w:t>
+      </w:r>
+    </w:p>
+    <w:p>
+      <w:pPr>
+        <w:autoSpaceDE w:val="0"/>
+        <w:autoSpaceDN w:val="0"/>
+        <w:adjustRightInd w:val="0"/>
+        <w:spacing w:after="0" w:line="240" w:lineRule="auto"/>
+        <w:rPr>
+          <w:rFonts w:ascii="Consolas" w:hAnsi="Consolas" w:cs="Consolas"/>
+          <w:color w:val="0000FF"/>
+          <w:sz w:val="19"/>
+          <w:szCs w:val="19"/>
+        </w:rPr>
+      </w:pPr>
+      <w:r>
+        <w:rPr>
+          <w:rFonts w:ascii="Consolas" w:hAnsi="Consolas" w:cs="Consolas"/>
+          <w:color w:val="0000FF"/>
+          <w:sz w:val="19"/>
+          <w:szCs w:val="19"/>
+        </w:rPr>
+        <w:t xml:space="preserve">  public:</w:t>
+      </w:r>
+    </w:p>
+    <w:p>
+      <w:pPr>
+        <w:autoSpaceDE w:val="0"/>
+        <w:autoSpaceDN w:val="0"/>
+        <w:adjustRightInd w:val="0"/>
+        <w:spacing w:after="0" w:line="240" w:lineRule="auto"/>
+        <w:rPr>
+          <w:rFonts w:ascii="Consolas" w:hAnsi="Consolas" w:cs="Consolas"/>
+          <w:color w:val="0000FF"/>
+          <w:sz w:val="19"/>
+          <w:szCs w:val="19"/>
+        </w:rPr>
+      </w:pPr>
+      <w:r>
+        <w:rPr>
+          <w:rFonts w:ascii="Consolas" w:hAnsi="Consolas" w:cs="Consolas"/>
+          <w:color w:val="0000FF"/>
+          <w:sz w:val="19"/>
+          <w:szCs w:val="19"/>
+        </w:rPr>
+        <w:t xml:space="preserve">    void </w:t>
+      </w:r>
+      <w:proofErr w:type="spellStart"/>
+      <w:proofErr w:type="gramStart"/>
+      <w:r>
+        <w:rPr>
+          <w:rFonts w:ascii="Consolas" w:hAnsi="Consolas" w:cs="Consolas"/>
+          <w:color w:val="0000FF"/>
+          <w:sz w:val="19"/>
+          <w:szCs w:val="19"/>
+        </w:rPr>
+        <w:t>printBill</w:t>
+      </w:r>
+      <w:proofErr w:type="spellEnd"/>
+      <w:r>
+        <w:rPr>
+          <w:rFonts w:ascii="Consolas" w:hAnsi="Consolas" w:cs="Consolas"/>
+          <w:color w:val="0000FF"/>
+          <w:sz w:val="19"/>
+          <w:szCs w:val="19"/>
+        </w:rPr>
+        <w:t>(</w:t>
+      </w:r>
+      <w:proofErr w:type="gramEnd"/>
+      <w:r>
+        <w:rPr>
+          <w:rFonts w:ascii="Consolas" w:hAnsi="Consolas" w:cs="Consolas"/>
+          <w:color w:val="0000FF"/>
+          <w:sz w:val="19"/>
+          <w:szCs w:val="19"/>
+        </w:rPr>
+        <w:t>)</w:t>
+      </w:r>
+    </w:p>
+    <w:p>
+      <w:pPr>
+        <w:autoSpaceDE w:val="0"/>
+        <w:autoSpaceDN w:val="0"/>
+        <w:adjustRightInd w:val="0"/>
+        <w:spacing w:after="0" w:line="240" w:lineRule="auto"/>
+        <w:rPr>
+          <w:rFonts w:ascii="Consolas" w:hAnsi="Consolas" w:cs="Consolas"/>
+          <w:color w:val="0000FF"/>
+          <w:sz w:val="19"/>
+          <w:szCs w:val="19"/>
+        </w:rPr>
+      </w:pPr>
+      <w:r>
+        <w:rPr>
+          <w:rFonts w:ascii="Consolas" w:hAnsi="Consolas" w:cs="Consolas"/>
+          <w:color w:val="0000FF"/>
+          <w:sz w:val="19"/>
+          <w:szCs w:val="19"/>
+        </w:rPr>
+        <w:t xml:space="preserve">    {</w:t>
+      </w:r>
+    </w:p>
+    <w:p>
+      <w:pPr>
+        <w:autoSpaceDE w:val="0"/>
+        <w:autoSpaceDN w:val="0"/>
+        <w:adjustRightInd w:val="0"/>
+        <w:spacing w:after="0" w:line="240" w:lineRule="auto"/>
+        <w:rPr>
+          <w:rFonts w:ascii="Consolas" w:hAnsi="Consolas" w:cs="Consolas"/>
+          <w:color w:val="0000FF"/>
+          <w:sz w:val="19"/>
+          <w:szCs w:val="19"/>
+        </w:rPr>
+      </w:pPr>
+      <w:r>
+        <w:rPr>
+          <w:rFonts w:ascii="Consolas" w:hAnsi="Consolas" w:cs="Consolas"/>
+          <w:color w:val="0000FF"/>
+          <w:sz w:val="19"/>
+          <w:szCs w:val="19"/>
+        </w:rPr>
+        <w:t xml:space="preserve">        </w:t>
+      </w:r>
+      <w:proofErr w:type="spellStart"/>
+      <w:r>
+        <w:rPr>
+          <w:rFonts w:ascii="Consolas" w:hAnsi="Consolas" w:cs="Consolas"/>
+          <w:color w:val="0000FF"/>
+          <w:sz w:val="19"/>
+          <w:szCs w:val="19"/>
+        </w:rPr>
+        <w:t>cout</w:t>
+      </w:r>
+      <w:proofErr w:type="spellEnd"/>
+      <w:r>
+        <w:rPr>
+          <w:rFonts w:ascii="Consolas" w:hAnsi="Consolas" w:cs="Consolas"/>
+          <w:color w:val="0000FF"/>
+          <w:sz w:val="19"/>
+          <w:szCs w:val="19"/>
+        </w:rPr>
+        <w:t xml:space="preserve"> &lt;&lt; "</w:t>
+      </w:r>
+      <w:proofErr w:type="spellStart"/>
+      <w:r>
+        <w:rPr>
+          <w:rFonts w:ascii="Consolas" w:hAnsi="Consolas" w:cs="Consolas"/>
+          <w:color w:val="0000FF"/>
+          <w:sz w:val="19"/>
+          <w:szCs w:val="19"/>
+        </w:rPr>
+        <w:t>Pirce</w:t>
+      </w:r>
+      <w:proofErr w:type="spellEnd"/>
+      <w:r>
+        <w:rPr>
+          <w:rFonts w:ascii="Consolas" w:hAnsi="Consolas" w:cs="Consolas"/>
+          <w:color w:val="0000FF"/>
+          <w:sz w:val="19"/>
+          <w:szCs w:val="19"/>
+        </w:rPr>
+        <w:t xml:space="preserve"> is 12 AUD$ \n";</w:t>
+      </w:r>
+    </w:p>
+    <w:p>
+      <w:pPr>
+        <w:autoSpaceDE w:val="0"/>
+        <w:autoSpaceDN w:val="0"/>
+        <w:adjustRightInd w:val="0"/>
+        <w:spacing w:after="0" w:line="240" w:lineRule="auto"/>
+        <w:rPr>
+          <w:rFonts w:ascii="Consolas" w:hAnsi="Consolas" w:cs="Consolas"/>
+          <w:color w:val="0000FF"/>
+          <w:sz w:val="19"/>
+          <w:szCs w:val="19"/>
+        </w:rPr>
+      </w:pPr>
+      <w:r>
+        <w:rPr>
+          <w:rFonts w:ascii="Consolas" w:hAnsi="Consolas" w:cs="Consolas"/>
+          <w:color w:val="0000FF"/>
+          <w:sz w:val="19"/>
+          <w:szCs w:val="19"/>
+        </w:rPr>
+        <w:t xml:space="preserve">    }</w:t>
+      </w:r>
+    </w:p>
+    <w:p>
+      <w:pPr>
+        <w:autoSpaceDE w:val="0"/>
+        <w:autoSpaceDN w:val="0"/>
+        <w:adjustRightInd w:val="0"/>
+        <w:spacing w:after="0" w:line="240" w:lineRule="auto"/>
+        <w:rPr>
+          <w:rFonts w:ascii="Consolas" w:hAnsi="Consolas" w:cs="Consolas"/>
+          <w:color w:val="0000FF"/>
+          <w:sz w:val="19"/>
+          <w:szCs w:val="19"/>
+        </w:rPr>
+      </w:pPr>
+      <w:r>
+        <w:rPr>
+          <w:rFonts w:ascii="Consolas" w:hAnsi="Consolas" w:cs="Consolas"/>
+          <w:color w:val="0000FF"/>
+          <w:sz w:val="19"/>
+          <w:szCs w:val="19"/>
+        </w:rPr>
+        <w:t>};</w:t>
+      </w:r>
+    </w:p>
+    <w:p>
+      <w:pPr>
+        <w:autoSpaceDE w:val="0"/>
+        <w:autoSpaceDN w:val="0"/>
+        <w:adjustRightInd w:val="0"/>
+        <w:spacing w:after="0" w:line="240" w:lineRule="auto"/>
+        <w:rPr>
+          <w:rFonts w:ascii="Consolas" w:hAnsi="Consolas" w:cs="Consolas"/>
+          <w:color w:val="0000FF"/>
+          <w:sz w:val="19"/>
+          <w:szCs w:val="19"/>
+        </w:rPr>
+      </w:pPr>
+    </w:p>
+    <w:p>
+      <w:pPr>
+        <w:autoSpaceDE w:val="0"/>
+        <w:autoSpaceDN w:val="0"/>
+        <w:adjustRightInd w:val="0"/>
+        <w:spacing w:after="0" w:line="240" w:lineRule="auto"/>
+        <w:rPr>
+          <w:rFonts w:ascii="Consolas" w:hAnsi="Consolas" w:cs="Consolas"/>
+          <w:color w:val="0000FF"/>
+          <w:sz w:val="19"/>
+          <w:szCs w:val="19"/>
+        </w:rPr>
+      </w:pPr>
+      <w:r>
+        <w:rPr>
+          <w:rFonts w:ascii="Consolas" w:hAnsi="Consolas" w:cs="Consolas"/>
+          <w:color w:val="0000FF"/>
+          <w:sz w:val="19"/>
+          <w:szCs w:val="19"/>
+        </w:rPr>
+        <w:t xml:space="preserve">int </w:t>
+      </w:r>
+      <w:proofErr w:type="gramStart"/>
+      <w:r>
+        <w:rPr>
+          <w:rFonts w:ascii="Consolas" w:hAnsi="Consolas" w:cs="Consolas"/>
+          <w:color w:val="0000FF"/>
+          <w:sz w:val="19"/>
+          <w:szCs w:val="19"/>
+        </w:rPr>
+        <w:t>main(</w:t>
+      </w:r>
+      <w:proofErr w:type="gramEnd"/>
+      <w:r>
+        <w:rPr>
+          <w:rFonts w:ascii="Consolas" w:hAnsi="Consolas" w:cs="Consolas"/>
+          <w:color w:val="0000FF"/>
+          <w:sz w:val="19"/>
+          <w:szCs w:val="19"/>
+        </w:rPr>
+        <w:t>)</w:t>
+      </w:r>
+    </w:p>
+    <w:p>
+      <w:pPr>
+        <w:autoSpaceDE w:val="0"/>
+        <w:autoSpaceDN w:val="0"/>
+        <w:adjustRightInd w:val="0"/>
+        <w:spacing w:after="0" w:line="240" w:lineRule="auto"/>
+        <w:rPr>
+          <w:rFonts w:ascii="Consolas" w:hAnsi="Consolas" w:cs="Consolas"/>
+          <w:color w:val="0000FF"/>
+          <w:sz w:val="19"/>
+          <w:szCs w:val="19"/>
+        </w:rPr>
+      </w:pPr>
+      <w:r>
+        <w:rPr>
+          <w:rFonts w:ascii="Consolas" w:hAnsi="Consolas" w:cs="Consolas"/>
+          <w:color w:val="0000FF"/>
+          <w:sz w:val="19"/>
+          <w:szCs w:val="19"/>
+        </w:rPr>
+        <w:t>{</w:t>
+      </w:r>
+    </w:p>
+    <w:p>
+      <w:pPr>
+        <w:autoSpaceDE w:val="0"/>
+        <w:autoSpaceDN w:val="0"/>
+        <w:adjustRightInd w:val="0"/>
+        <w:spacing w:after="0" w:line="240" w:lineRule="auto"/>
+        <w:rPr>
+          <w:rFonts w:ascii="Consolas" w:hAnsi="Consolas" w:cs="Consolas"/>
+          <w:color w:val="0000FF"/>
+          <w:sz w:val="19"/>
+          <w:szCs w:val="19"/>
+        </w:rPr>
+      </w:pPr>
+      <w:r>
+        <w:rPr>
+          <w:rFonts w:ascii="Consolas" w:hAnsi="Consolas" w:cs="Consolas"/>
+          <w:color w:val="0000FF"/>
+          <w:sz w:val="19"/>
+          <w:szCs w:val="19"/>
+        </w:rPr>
+        <w:t xml:space="preserve">  vector&lt;</w:t>
+      </w:r>
+      <w:proofErr w:type="spellStart"/>
+      <w:r>
+        <w:rPr>
+          <w:rFonts w:ascii="Consolas" w:hAnsi="Consolas" w:cs="Consolas"/>
+          <w:color w:val="0000FF"/>
+          <w:sz w:val="19"/>
+          <w:szCs w:val="19"/>
+        </w:rPr>
+        <w:t>pizzaShop</w:t>
+      </w:r>
+      <w:proofErr w:type="spellEnd"/>
+      <w:r>
+        <w:rPr>
+          <w:rFonts w:ascii="Consolas" w:hAnsi="Consolas" w:cs="Consolas"/>
+          <w:color w:val="0000FF"/>
+          <w:sz w:val="19"/>
+          <w:szCs w:val="19"/>
+        </w:rPr>
+        <w:t>*&gt; roles;</w:t>
+      </w:r>
+    </w:p>
+    <w:p>
+      <w:pPr>
+        <w:autoSpaceDE w:val="0"/>
+        <w:autoSpaceDN w:val="0"/>
+        <w:adjustRightInd w:val="0"/>
+        <w:spacing w:after="0" w:line="240" w:lineRule="auto"/>
+        <w:rPr>
+          <w:rFonts w:ascii="Consolas" w:hAnsi="Consolas" w:cs="Consolas"/>
+          <w:color w:val="0000FF"/>
+          <w:sz w:val="19"/>
+          <w:szCs w:val="19"/>
+        </w:rPr>
+      </w:pPr>
+      <w:r>
+        <w:rPr>
+          <w:rFonts w:ascii="Consolas" w:hAnsi="Consolas" w:cs="Consolas"/>
+          <w:color w:val="0000FF"/>
+          <w:sz w:val="19"/>
+          <w:szCs w:val="19"/>
+        </w:rPr>
+        <w:t xml:space="preserve">  int choice;</w:t>
+      </w:r>
+    </w:p>
+    <w:p>
+      <w:pPr>
+        <w:autoSpaceDE w:val="0"/>
+        <w:autoSpaceDN w:val="0"/>
+        <w:adjustRightInd w:val="0"/>
+        <w:spacing w:after="0" w:line="240" w:lineRule="auto"/>
+        <w:rPr>
+          <w:rFonts w:ascii="Consolas" w:hAnsi="Consolas" w:cs="Consolas"/>
+          <w:color w:val="0000FF"/>
+          <w:sz w:val="19"/>
+          <w:szCs w:val="19"/>
+        </w:rPr>
+      </w:pPr>
+    </w:p>
+    <w:p>
+      <w:pPr>
+        <w:autoSpaceDE w:val="0"/>
+        <w:autoSpaceDN w:val="0"/>
+        <w:adjustRightInd w:val="0"/>
+        <w:spacing w:after="0" w:line="240" w:lineRule="auto"/>
+        <w:rPr>
+          <w:rFonts w:ascii="Consolas" w:hAnsi="Consolas" w:cs="Consolas"/>
+          <w:color w:val="0000FF"/>
+          <w:sz w:val="19"/>
+          <w:szCs w:val="19"/>
+        </w:rPr>
+      </w:pPr>
+      <w:r>
+        <w:rPr>
+          <w:rFonts w:ascii="Consolas" w:hAnsi="Consolas" w:cs="Consolas"/>
+          <w:color w:val="0000FF"/>
+          <w:sz w:val="19"/>
+          <w:szCs w:val="19"/>
+        </w:rPr>
+        <w:t xml:space="preserve">  while (true)</w:t>
+      </w:r>
+    </w:p>
+    <w:p>
+      <w:pPr>
+        <w:autoSpaceDE w:val="0"/>
+        <w:autoSpaceDN w:val="0"/>
+        <w:adjustRightInd w:val="0"/>
+        <w:spacing w:after="0" w:line="240" w:lineRule="auto"/>
+        <w:rPr>
+          <w:rFonts w:ascii="Consolas" w:hAnsi="Consolas" w:cs="Consolas"/>
+          <w:color w:val="0000FF"/>
+          <w:sz w:val="19"/>
+          <w:szCs w:val="19"/>
+        </w:rPr>
+      </w:pPr>
+      <w:r>
+        <w:rPr>
+          <w:rFonts w:ascii="Consolas" w:hAnsi="Consolas" w:cs="Consolas"/>
+          <w:color w:val="0000FF"/>
+          <w:sz w:val="19"/>
+          <w:szCs w:val="19"/>
+        </w:rPr>
+        <w:t xml:space="preserve">  {</w:t>
+      </w:r>
+    </w:p>
+    <w:p>
+      <w:pPr>
+        <w:autoSpaceDE w:val="0"/>
+        <w:autoSpaceDN w:val="0"/>
+        <w:adjustRightInd w:val="0"/>
+        <w:spacing w:after="0" w:line="240" w:lineRule="auto"/>
+        <w:rPr>
+          <w:rFonts w:ascii="Consolas" w:hAnsi="Consolas" w:cs="Consolas"/>
+          <w:color w:val="0000FF"/>
+          <w:sz w:val="19"/>
+          <w:szCs w:val="19"/>
+        </w:rPr>
+      </w:pPr>
+      <w:r>
+        <w:rPr>
+          <w:rFonts w:ascii="Consolas" w:hAnsi="Consolas" w:cs="Consolas"/>
+          <w:color w:val="0000FF"/>
           <w:sz w:val="19"/>
           <w:szCs w:val="19"/>
         </w:rPr>
         <w:t xml:space="preserve">    </w:t>
       </w:r>
-      <w:r>
-        <w:rPr>
-          <w:rFonts w:ascii="Consolas" w:hAnsi="Consolas" w:cs="Consolas"/>
-          <w:color w:val="0000FF"/>
-          <w:sz w:val="19"/>
-          <w:szCs w:val="19"/>
-        </w:rPr>
-        <w:t>public</w:t>
-      </w:r>
-      <w:r>
-        <w:rPr>
-          <w:rFonts w:ascii="Consolas" w:hAnsi="Consolas" w:cs="Consolas"/>
-          <w:color w:val="000000"/>
-          <w:sz w:val="19"/>
-          <w:szCs w:val="19"/>
-        </w:rPr>
-        <w:t xml:space="preserve"> </w:t>
-      </w:r>
-      <w:r>
-        <w:rPr>
-          <w:rFonts w:ascii="Consolas" w:hAnsi="Consolas" w:cs="Consolas"/>
-          <w:color w:val="0000FF"/>
-          <w:sz w:val="19"/>
-          <w:szCs w:val="19"/>
-        </w:rPr>
-        <w:t>class</w:t>
-      </w:r>
-      <w:r>
-        <w:rPr>
-          <w:rFonts w:ascii="Consolas" w:hAnsi="Consolas" w:cs="Consolas"/>
-          <w:color w:val="000000"/>
-          <w:sz w:val="19"/>
-          <w:szCs w:val="19"/>
-        </w:rPr>
-        <w:t xml:space="preserve"> </w:t>
-      </w:r>
-      <w:proofErr w:type="spellStart"/>
-      <w:r>
-        <w:rPr>
-          <w:rFonts w:ascii="Consolas" w:hAnsi="Consolas" w:cs="Consolas"/>
-          <w:color w:val="2B91AF"/>
-          <w:sz w:val="19"/>
-          <w:szCs w:val="19"/>
-        </w:rPr>
-        <w:t>OrderLineItem</w:t>
-      </w:r>
-      <w:proofErr w:type="spellEnd"/>
-    </w:p>
-    <w:p>
-      <w:pPr>
-        <w:autoSpaceDE w:val="0"/>
-        <w:autoSpaceDN w:val="0"/>
-        <w:adjustRightInd w:val="0"/>
-        <w:spacing w:after="0" w:line="240" w:lineRule="auto"/>
-        <w:rPr>
-          <w:rFonts w:ascii="Consolas" w:hAnsi="Consolas" w:cs="Consolas"/>
-          <w:color w:val="000000"/>
-          <w:sz w:val="19"/>
-          <w:szCs w:val="19"/>
-        </w:rPr>
-      </w:pPr>
-      <w:r>
-        <w:rPr>
-          <w:rFonts w:ascii="Consolas" w:hAnsi="Consolas" w:cs="Consolas"/>
-          <w:color w:val="000000"/>
-          <w:sz w:val="19"/>
-          <w:szCs w:val="19"/>
-        </w:rPr>
-        <w:t xml:space="preserve">    {</w:t>
-      </w:r>
-    </w:p>
-    <w:p>
-      <w:pPr>
-        <w:autoSpaceDE w:val="0"/>
-        <w:autoSpaceDN w:val="0"/>
-        <w:adjustRightInd w:val="0"/>
-        <w:spacing w:after="0" w:line="240" w:lineRule="auto"/>
-        <w:rPr>
-          <w:rFonts w:ascii="Consolas" w:hAnsi="Consolas" w:cs="Consolas"/>
-          <w:color w:val="000000"/>
-          <w:sz w:val="19"/>
-          <w:szCs w:val="19"/>
-        </w:rPr>
-      </w:pPr>
-      <w:r>
-        <w:rPr>
-          <w:rFonts w:ascii="Consolas" w:hAnsi="Consolas" w:cs="Consolas"/>
-          <w:color w:val="000000"/>
-          <w:sz w:val="19"/>
-          <w:szCs w:val="19"/>
-        </w:rPr>
-        <w:t xml:space="preserve">        </w:t>
-      </w:r>
-      <w:r>
-        <w:rPr>
-          <w:rFonts w:ascii="Consolas" w:hAnsi="Consolas" w:cs="Consolas"/>
-          <w:color w:val="0000FF"/>
-          <w:sz w:val="19"/>
-          <w:szCs w:val="19"/>
-        </w:rPr>
-        <w:t>public</w:t>
-      </w:r>
-      <w:r>
-        <w:rPr>
-          <w:rFonts w:ascii="Consolas" w:hAnsi="Consolas" w:cs="Consolas"/>
-          <w:color w:val="000000"/>
-          <w:sz w:val="19"/>
-          <w:szCs w:val="19"/>
-        </w:rPr>
-        <w:t xml:space="preserve"> </w:t>
-      </w:r>
-      <w:r>
-        <w:rPr>
-          <w:rFonts w:ascii="Consolas" w:hAnsi="Consolas" w:cs="Consolas"/>
-          <w:color w:val="0000FF"/>
-          <w:sz w:val="19"/>
-          <w:szCs w:val="19"/>
-        </w:rPr>
-        <w:t>decimal</w:t>
-      </w:r>
-      <w:r>
-        <w:rPr>
-          <w:rFonts w:ascii="Consolas" w:hAnsi="Consolas" w:cs="Consolas"/>
-          <w:color w:val="000000"/>
-          <w:sz w:val="19"/>
-          <w:szCs w:val="19"/>
-        </w:rPr>
-        <w:t xml:space="preserve"> Price </w:t>
-      </w:r>
+      <w:proofErr w:type="spellStart"/>
+      <w:r>
+        <w:rPr>
+          <w:rFonts w:ascii="Consolas" w:hAnsi="Consolas" w:cs="Consolas"/>
+          <w:color w:val="0000FF"/>
+          <w:sz w:val="19"/>
+          <w:szCs w:val="19"/>
+        </w:rPr>
+        <w:t>cout</w:t>
+      </w:r>
+      <w:proofErr w:type="spellEnd"/>
+      <w:r>
+        <w:rPr>
+          <w:rFonts w:ascii="Consolas" w:hAnsi="Consolas" w:cs="Consolas"/>
+          <w:color w:val="0000FF"/>
+          <w:sz w:val="19"/>
+          <w:szCs w:val="19"/>
+        </w:rPr>
+        <w:t xml:space="preserve"> &lt;&lt; "</w:t>
+      </w:r>
+      <w:proofErr w:type="spellStart"/>
       <w:proofErr w:type="gramStart"/>
       <w:r>
         <w:rPr>
           <w:rFonts w:ascii="Consolas" w:hAnsi="Consolas" w:cs="Consolas"/>
-          <w:color w:val="000000"/>
-          <w:sz w:val="19"/>
-          <w:szCs w:val="19"/>
-        </w:rPr>
-        <w:t xml:space="preserve">{ </w:t>
-      </w:r>
-      <w:r>
-        <w:rPr>
-          <w:rFonts w:ascii="Consolas" w:hAnsi="Consolas" w:cs="Consolas"/>
-          <w:color w:val="0000FF"/>
-          <w:sz w:val="19"/>
-          <w:szCs w:val="19"/>
-        </w:rPr>
-        <w:t>get</w:t>
+          <w:color w:val="0000FF"/>
+          <w:sz w:val="19"/>
+          <w:szCs w:val="19"/>
+        </w:rPr>
+        <w:t>BeefPizza</w:t>
+      </w:r>
+      <w:proofErr w:type="spellEnd"/>
+      <w:r>
+        <w:rPr>
+          <w:rFonts w:ascii="Consolas" w:hAnsi="Consolas" w:cs="Consolas"/>
+          <w:color w:val="0000FF"/>
+          <w:sz w:val="19"/>
+          <w:szCs w:val="19"/>
+        </w:rPr>
+        <w:t>(</w:t>
       </w:r>
       <w:proofErr w:type="gramEnd"/>
       <w:r>
         <w:rPr>
           <w:rFonts w:ascii="Consolas" w:hAnsi="Consolas" w:cs="Consolas"/>
-          <w:color w:val="000000"/>
-          <w:sz w:val="19"/>
-          <w:szCs w:val="19"/>
-        </w:rPr>
-        <w:t xml:space="preserve">; </w:t>
-      </w:r>
-      <w:r>
-        <w:rPr>
-          <w:rFonts w:ascii="Consolas" w:hAnsi="Consolas" w:cs="Consolas"/>
-          <w:color w:val="0000FF"/>
-          <w:sz w:val="19"/>
-          <w:szCs w:val="19"/>
-        </w:rPr>
-        <w:t>private</w:t>
-      </w:r>
-      <w:r>
-        <w:rPr>
-          <w:rFonts w:ascii="Consolas" w:hAnsi="Consolas" w:cs="Consolas"/>
-          <w:color w:val="000000"/>
-          <w:sz w:val="19"/>
-          <w:szCs w:val="19"/>
-        </w:rPr>
-        <w:t xml:space="preserve"> </w:t>
-      </w:r>
-      <w:r>
-        <w:rPr>
-          <w:rFonts w:ascii="Consolas" w:hAnsi="Consolas" w:cs="Consolas"/>
-          <w:color w:val="0000FF"/>
-          <w:sz w:val="19"/>
-          <w:szCs w:val="19"/>
-        </w:rPr>
-        <w:t>set</w:t>
-      </w:r>
-      <w:r>
-        <w:rPr>
-          <w:rFonts w:ascii="Consolas" w:hAnsi="Consolas" w:cs="Consolas"/>
-          <w:color w:val="000000"/>
-          <w:sz w:val="19"/>
-          <w:szCs w:val="19"/>
-        </w:rPr>
-        <w:t>; }</w:t>
-      </w:r>
-    </w:p>
-    <w:p>
-      <w:pPr>
-        <w:autoSpaceDE w:val="0"/>
-        <w:autoSpaceDN w:val="0"/>
-        <w:adjustRightInd w:val="0"/>
-        <w:spacing w:after="0" w:line="240" w:lineRule="auto"/>
-        <w:rPr>
-          <w:rFonts w:ascii="Consolas" w:hAnsi="Consolas" w:cs="Consolas"/>
-          <w:color w:val="000000"/>
-          <w:sz w:val="19"/>
-          <w:szCs w:val="19"/>
-        </w:rPr>
-      </w:pPr>
-      <w:r>
-        <w:rPr>
-          <w:rFonts w:ascii="Consolas" w:hAnsi="Consolas" w:cs="Consolas"/>
-          <w:color w:val="000000"/>
-          <w:sz w:val="19"/>
-          <w:szCs w:val="19"/>
-        </w:rPr>
-        <w:t xml:space="preserve">    }</w:t>
-      </w:r>
-    </w:p>
-    <w:p>
-      <w:pPr>
-        <w:autoSpaceDE w:val="0"/>
-        <w:autoSpaceDN w:val="0"/>
-        <w:adjustRightInd w:val="0"/>
-        <w:spacing w:after="0" w:line="240" w:lineRule="auto"/>
-        <w:rPr>
-          <w:rFonts w:ascii="Consolas" w:hAnsi="Consolas" w:cs="Consolas"/>
-          <w:color w:val="000000"/>
-          <w:sz w:val="19"/>
-          <w:szCs w:val="19"/>
-        </w:rPr>
-      </w:pPr>
-    </w:p>
-    <w:p>
-      <w:pPr>
-        <w:autoSpaceDE w:val="0"/>
-        <w:autoSpaceDN w:val="0"/>
-        <w:adjustRightInd w:val="0"/>
-        <w:spacing w:after="0" w:line="240" w:lineRule="auto"/>
-        <w:rPr>
-          <w:rFonts w:ascii="Consolas" w:hAnsi="Consolas" w:cs="Consolas"/>
-          <w:color w:val="000000"/>
-          <w:sz w:val="19"/>
-          <w:szCs w:val="19"/>
-        </w:rPr>
-      </w:pPr>
-      <w:r>
-        <w:rPr>
-          <w:rFonts w:ascii="Consolas" w:hAnsi="Consolas" w:cs="Consolas"/>
-          <w:color w:val="000000"/>
+          <w:color w:val="0000FF"/>
+          <w:sz w:val="19"/>
+          <w:szCs w:val="19"/>
+        </w:rPr>
+        <w:t xml:space="preserve">1) </w:t>
+      </w:r>
+      <w:proofErr w:type="spellStart"/>
+      <w:r>
+        <w:rPr>
+          <w:rFonts w:ascii="Consolas" w:hAnsi="Consolas" w:cs="Consolas"/>
+          <w:color w:val="0000FF"/>
+          <w:sz w:val="19"/>
+          <w:szCs w:val="19"/>
+        </w:rPr>
+        <w:t>VegetablePizza</w:t>
+      </w:r>
+      <w:proofErr w:type="spellEnd"/>
+      <w:r>
+        <w:rPr>
+          <w:rFonts w:ascii="Consolas" w:hAnsi="Consolas" w:cs="Consolas"/>
+          <w:color w:val="0000FF"/>
+          <w:sz w:val="19"/>
+          <w:szCs w:val="19"/>
+        </w:rPr>
+        <w:t xml:space="preserve">(2) </w:t>
+      </w:r>
+      <w:proofErr w:type="spellStart"/>
+      <w:r>
+        <w:rPr>
+          <w:rFonts w:ascii="Consolas" w:hAnsi="Consolas" w:cs="Consolas"/>
+          <w:color w:val="0000FF"/>
+          <w:sz w:val="19"/>
+          <w:szCs w:val="19"/>
+        </w:rPr>
+        <w:t>CickenPizza</w:t>
+      </w:r>
+      <w:proofErr w:type="spellEnd"/>
+      <w:r>
+        <w:rPr>
+          <w:rFonts w:ascii="Consolas" w:hAnsi="Consolas" w:cs="Consolas"/>
+          <w:color w:val="0000FF"/>
+          <w:sz w:val="19"/>
+          <w:szCs w:val="19"/>
+        </w:rPr>
+        <w:t>(3) Go(0): ";</w:t>
+      </w:r>
+    </w:p>
+    <w:p>
+      <w:pPr>
+        <w:autoSpaceDE w:val="0"/>
+        <w:autoSpaceDN w:val="0"/>
+        <w:adjustRightInd w:val="0"/>
+        <w:spacing w:after="0" w:line="240" w:lineRule="auto"/>
+        <w:rPr>
+          <w:rFonts w:ascii="Consolas" w:hAnsi="Consolas" w:cs="Consolas"/>
+          <w:color w:val="0000FF"/>
+          <w:sz w:val="19"/>
+          <w:szCs w:val="19"/>
+        </w:rPr>
+      </w:pPr>
+      <w:r>
+        <w:rPr>
+          <w:rFonts w:ascii="Consolas" w:hAnsi="Consolas" w:cs="Consolas"/>
+          <w:color w:val="0000FF"/>
           <w:sz w:val="19"/>
           <w:szCs w:val="19"/>
         </w:rPr>
         <w:t xml:space="preserve">    </w:t>
       </w:r>
-      <w:r>
-        <w:rPr>
-          <w:rFonts w:ascii="Consolas" w:hAnsi="Consolas" w:cs="Consolas"/>
-          <w:color w:val="0000FF"/>
-          <w:sz w:val="19"/>
-          <w:szCs w:val="19"/>
-        </w:rPr>
-        <w:t>public</w:t>
-      </w:r>
-      <w:r>
-        <w:rPr>
-          <w:rFonts w:ascii="Consolas" w:hAnsi="Consolas" w:cs="Consolas"/>
-          <w:color w:val="000000"/>
-          <w:sz w:val="19"/>
-          <w:szCs w:val="19"/>
-        </w:rPr>
-        <w:t xml:space="preserve"> </w:t>
-      </w:r>
-      <w:r>
-        <w:rPr>
-          <w:rFonts w:ascii="Consolas" w:hAnsi="Consolas" w:cs="Consolas"/>
-          <w:color w:val="0000FF"/>
-          <w:sz w:val="19"/>
-          <w:szCs w:val="19"/>
-        </w:rPr>
-        <w:t>class</w:t>
-      </w:r>
-      <w:r>
-        <w:rPr>
-          <w:rFonts w:ascii="Consolas" w:hAnsi="Consolas" w:cs="Consolas"/>
-          <w:color w:val="000000"/>
-          <w:sz w:val="19"/>
-          <w:szCs w:val="19"/>
-        </w:rPr>
-        <w:t xml:space="preserve"> </w:t>
-      </w:r>
-      <w:r>
-        <w:rPr>
-          <w:rFonts w:ascii="Consolas" w:hAnsi="Consolas" w:cs="Consolas"/>
-          <w:color w:val="2B91AF"/>
-          <w:sz w:val="19"/>
-          <w:szCs w:val="19"/>
-        </w:rPr>
-        <w:t>Order</w:t>
-      </w:r>
-    </w:p>
-    <w:p>
-      <w:pPr>
-        <w:autoSpaceDE w:val="0"/>
-        <w:autoSpaceDN w:val="0"/>
-        <w:adjustRightInd w:val="0"/>
-        <w:spacing w:after="0" w:line="240" w:lineRule="auto"/>
-        <w:rPr>
-          <w:rFonts w:ascii="Consolas" w:hAnsi="Consolas" w:cs="Consolas"/>
-          <w:color w:val="000000"/>
-          <w:sz w:val="19"/>
-          <w:szCs w:val="19"/>
-        </w:rPr>
-      </w:pPr>
-      <w:r>
-        <w:rPr>
-          <w:rFonts w:ascii="Consolas" w:hAnsi="Consolas" w:cs="Consolas"/>
-          <w:color w:val="000000"/>
-          <w:sz w:val="19"/>
-          <w:szCs w:val="19"/>
-        </w:rPr>
-        <w:t xml:space="preserve">    {</w:t>
-      </w:r>
-    </w:p>
-    <w:p>
-      <w:pPr>
-        <w:autoSpaceDE w:val="0"/>
-        <w:autoSpaceDN w:val="0"/>
-        <w:adjustRightInd w:val="0"/>
-        <w:spacing w:after="0" w:line="240" w:lineRule="auto"/>
-        <w:rPr>
-          <w:rFonts w:ascii="Consolas" w:hAnsi="Consolas" w:cs="Consolas"/>
-          <w:color w:val="000000"/>
-          <w:sz w:val="19"/>
-          <w:szCs w:val="19"/>
-        </w:rPr>
-      </w:pPr>
-      <w:r>
-        <w:rPr>
-          <w:rFonts w:ascii="Consolas" w:hAnsi="Consolas" w:cs="Consolas"/>
-          <w:color w:val="000000"/>
-          <w:sz w:val="19"/>
-          <w:szCs w:val="19"/>
-        </w:rPr>
-        <w:t xml:space="preserve">        </w:t>
-      </w:r>
-      <w:r>
-        <w:rPr>
-          <w:rFonts w:ascii="Consolas" w:hAnsi="Consolas" w:cs="Consolas"/>
-          <w:color w:val="0000FF"/>
-          <w:sz w:val="19"/>
-          <w:szCs w:val="19"/>
-        </w:rPr>
-        <w:t>private</w:t>
-      </w:r>
-      <w:r>
-        <w:rPr>
-          <w:rFonts w:ascii="Consolas" w:hAnsi="Consolas" w:cs="Consolas"/>
-          <w:color w:val="000000"/>
-          <w:sz w:val="19"/>
-          <w:szCs w:val="19"/>
-        </w:rPr>
-        <w:t xml:space="preserve"> </w:t>
-      </w:r>
-      <w:proofErr w:type="spellStart"/>
-      <w:r>
-        <w:rPr>
-          <w:rFonts w:ascii="Consolas" w:hAnsi="Consolas" w:cs="Consolas"/>
-          <w:color w:val="2B91AF"/>
-          <w:sz w:val="19"/>
-          <w:szCs w:val="19"/>
-        </w:rPr>
-        <w:t>IList</w:t>
-      </w:r>
-      <w:proofErr w:type="spellEnd"/>
-      <w:r>
-        <w:rPr>
-          <w:rFonts w:ascii="Consolas" w:hAnsi="Consolas" w:cs="Consolas"/>
-          <w:color w:val="000000"/>
-          <w:sz w:val="19"/>
-          <w:szCs w:val="19"/>
-        </w:rPr>
-        <w:t>&lt;</w:t>
-      </w:r>
-      <w:proofErr w:type="spellStart"/>
-      <w:r>
-        <w:rPr>
-          <w:rFonts w:ascii="Consolas" w:hAnsi="Consolas" w:cs="Consolas"/>
-          <w:color w:val="2B91AF"/>
-          <w:sz w:val="19"/>
-          <w:szCs w:val="19"/>
-        </w:rPr>
-        <w:t>OrderLineItem</w:t>
-      </w:r>
-      <w:proofErr w:type="spellEnd"/>
-      <w:r>
-        <w:rPr>
-          <w:rFonts w:ascii="Consolas" w:hAnsi="Consolas" w:cs="Consolas"/>
-          <w:color w:val="000000"/>
-          <w:sz w:val="19"/>
-          <w:szCs w:val="19"/>
-        </w:rPr>
-        <w:t xml:space="preserve">&gt; </w:t>
-      </w:r>
-      <w:proofErr w:type="spellStart"/>
-      <w:r>
-        <w:rPr>
-          <w:rFonts w:ascii="Consolas" w:hAnsi="Consolas" w:cs="Consolas"/>
-          <w:color w:val="000000"/>
-          <w:sz w:val="19"/>
-          <w:szCs w:val="19"/>
-        </w:rPr>
-        <w:t>OrderLineItems</w:t>
-      </w:r>
-      <w:proofErr w:type="spellEnd"/>
-      <w:r>
-        <w:rPr>
-          <w:rFonts w:ascii="Consolas" w:hAnsi="Consolas" w:cs="Consolas"/>
-          <w:color w:val="000000"/>
-          <w:sz w:val="19"/>
-          <w:szCs w:val="19"/>
-        </w:rPr>
-        <w:t xml:space="preserve"> </w:t>
-      </w:r>
+      <w:proofErr w:type="spellStart"/>
+      <w:r>
+        <w:rPr>
+          <w:rFonts w:ascii="Consolas" w:hAnsi="Consolas" w:cs="Consolas"/>
+          <w:color w:val="0000FF"/>
+          <w:sz w:val="19"/>
+          <w:szCs w:val="19"/>
+        </w:rPr>
+        <w:t>cin</w:t>
+      </w:r>
+      <w:proofErr w:type="spellEnd"/>
+      <w:r>
+        <w:rPr>
+          <w:rFonts w:ascii="Consolas" w:hAnsi="Consolas" w:cs="Consolas"/>
+          <w:color w:val="0000FF"/>
+          <w:sz w:val="19"/>
+          <w:szCs w:val="19"/>
+        </w:rPr>
+        <w:t xml:space="preserve"> &gt;&gt; choice;</w:t>
+      </w:r>
+    </w:p>
+    <w:p>
+      <w:pPr>
+        <w:autoSpaceDE w:val="0"/>
+        <w:autoSpaceDN w:val="0"/>
+        <w:adjustRightInd w:val="0"/>
+        <w:spacing w:after="0" w:line="240" w:lineRule="auto"/>
+        <w:rPr>
+          <w:rFonts w:ascii="Consolas" w:hAnsi="Consolas" w:cs="Consolas"/>
+          <w:color w:val="0000FF"/>
+          <w:sz w:val="19"/>
+          <w:szCs w:val="19"/>
+        </w:rPr>
+      </w:pPr>
+      <w:r>
+        <w:rPr>
+          <w:rFonts w:ascii="Consolas" w:hAnsi="Consolas" w:cs="Consolas"/>
+          <w:color w:val="0000FF"/>
+          <w:sz w:val="19"/>
+          <w:szCs w:val="19"/>
+        </w:rPr>
+        <w:t xml:space="preserve">    if (choice == 0)</w:t>
+      </w:r>
+    </w:p>
+    <w:p>
+      <w:pPr>
+        <w:autoSpaceDE w:val="0"/>
+        <w:autoSpaceDN w:val="0"/>
+        <w:adjustRightInd w:val="0"/>
+        <w:spacing w:after="0" w:line="240" w:lineRule="auto"/>
+        <w:rPr>
+          <w:rFonts w:ascii="Consolas" w:hAnsi="Consolas" w:cs="Consolas"/>
+          <w:color w:val="0000FF"/>
+          <w:sz w:val="19"/>
+          <w:szCs w:val="19"/>
+        </w:rPr>
+      </w:pPr>
+      <w:r>
+        <w:rPr>
+          <w:rFonts w:ascii="Consolas" w:hAnsi="Consolas" w:cs="Consolas"/>
+          <w:color w:val="0000FF"/>
+          <w:sz w:val="19"/>
+          <w:szCs w:val="19"/>
+        </w:rPr>
+        <w:t xml:space="preserve">      break;</w:t>
+      </w:r>
+    </w:p>
+    <w:p>
+      <w:pPr>
+        <w:autoSpaceDE w:val="0"/>
+        <w:autoSpaceDN w:val="0"/>
+        <w:adjustRightInd w:val="0"/>
+        <w:spacing w:after="0" w:line="240" w:lineRule="auto"/>
+        <w:rPr>
+          <w:rFonts w:ascii="Consolas" w:hAnsi="Consolas" w:cs="Consolas"/>
+          <w:color w:val="0000FF"/>
+          <w:sz w:val="19"/>
+          <w:szCs w:val="19"/>
+        </w:rPr>
+      </w:pPr>
+      <w:r>
+        <w:rPr>
+          <w:rFonts w:ascii="Consolas" w:hAnsi="Consolas" w:cs="Consolas"/>
+          <w:color w:val="0000FF"/>
+          <w:sz w:val="19"/>
+          <w:szCs w:val="19"/>
+        </w:rPr>
+        <w:t xml:space="preserve">    else if (choice == 1)</w:t>
+      </w:r>
+    </w:p>
+    <w:p>
+      <w:pPr>
+        <w:autoSpaceDE w:val="0"/>
+        <w:autoSpaceDN w:val="0"/>
+        <w:adjustRightInd w:val="0"/>
+        <w:spacing w:after="0" w:line="240" w:lineRule="auto"/>
+        <w:rPr>
+          <w:rFonts w:ascii="Consolas" w:hAnsi="Consolas" w:cs="Consolas"/>
+          <w:color w:val="0000FF"/>
+          <w:sz w:val="19"/>
+          <w:szCs w:val="19"/>
+        </w:rPr>
+      </w:pPr>
+      <w:r>
+        <w:rPr>
+          <w:rFonts w:ascii="Consolas" w:hAnsi="Consolas" w:cs="Consolas"/>
+          <w:color w:val="0000FF"/>
+          <w:sz w:val="19"/>
+          <w:szCs w:val="19"/>
+        </w:rPr>
+        <w:t xml:space="preserve">      </w:t>
+      </w:r>
+      <w:proofErr w:type="spellStart"/>
       <w:proofErr w:type="gramStart"/>
       <w:r>
         <w:rPr>
           <w:rFonts w:ascii="Consolas" w:hAnsi="Consolas" w:cs="Consolas"/>
-          <w:color w:val="000000"/>
-          <w:sz w:val="19"/>
-          <w:szCs w:val="19"/>
-        </w:rPr>
-        <w:t xml:space="preserve">{ </w:t>
-      </w:r>
-      <w:r>
-        <w:rPr>
-          <w:rFonts w:ascii="Consolas" w:hAnsi="Consolas" w:cs="Consolas"/>
-          <w:color w:val="0000FF"/>
-          <w:sz w:val="19"/>
-          <w:szCs w:val="19"/>
-        </w:rPr>
-        <w:t>get</w:t>
+          <w:color w:val="0000FF"/>
+          <w:sz w:val="19"/>
+          <w:szCs w:val="19"/>
+        </w:rPr>
+        <w:t>roles.push</w:t>
       </w:r>
       <w:proofErr w:type="gramEnd"/>
       <w:r>
         <w:rPr>
           <w:rFonts w:ascii="Consolas" w:hAnsi="Consolas" w:cs="Consolas"/>
-          <w:color w:val="000000"/>
-          <w:sz w:val="19"/>
-          <w:szCs w:val="19"/>
-        </w:rPr>
-        <w:t xml:space="preserve">; </w:t>
-      </w:r>
-      <w:r>
-        <w:rPr>
-          <w:rFonts w:ascii="Consolas" w:hAnsi="Consolas" w:cs="Consolas"/>
-          <w:color w:val="0000FF"/>
-          <w:sz w:val="19"/>
-          <w:szCs w:val="19"/>
-        </w:rPr>
-        <w:t>set</w:t>
-      </w:r>
-      <w:r>
-        <w:rPr>
-          <w:rFonts w:ascii="Consolas" w:hAnsi="Consolas" w:cs="Consolas"/>
-          <w:color w:val="000000"/>
-          <w:sz w:val="19"/>
-          <w:szCs w:val="19"/>
-        </w:rPr>
-        <w:t>; }</w:t>
-      </w:r>
-    </w:p>
-    <w:p>
-      <w:pPr>
-        <w:autoSpaceDE w:val="0"/>
-        <w:autoSpaceDN w:val="0"/>
-        <w:adjustRightInd w:val="0"/>
-        <w:spacing w:after="0" w:line="240" w:lineRule="auto"/>
-        <w:rPr>
-          <w:rFonts w:ascii="Consolas" w:hAnsi="Consolas" w:cs="Consolas"/>
-          <w:color w:val="000000"/>
-          <w:sz w:val="19"/>
-          <w:szCs w:val="19"/>
-        </w:rPr>
-      </w:pPr>
-      <w:r>
-        <w:rPr>
-          <w:rFonts w:ascii="Consolas" w:hAnsi="Consolas" w:cs="Consolas"/>
-          <w:color w:val="000000"/>
-          <w:sz w:val="19"/>
-          <w:szCs w:val="19"/>
-        </w:rPr>
-        <w:t xml:space="preserve">        </w:t>
-      </w:r>
-      <w:r>
-        <w:rPr>
-          <w:rFonts w:ascii="Consolas" w:hAnsi="Consolas" w:cs="Consolas"/>
-          <w:color w:val="0000FF"/>
-          <w:sz w:val="19"/>
-          <w:szCs w:val="19"/>
-        </w:rPr>
-        <w:t>private</w:t>
-      </w:r>
-      <w:r>
-        <w:rPr>
-          <w:rFonts w:ascii="Consolas" w:hAnsi="Consolas" w:cs="Consolas"/>
-          <w:color w:val="000000"/>
-          <w:sz w:val="19"/>
-          <w:szCs w:val="19"/>
-        </w:rPr>
-        <w:t xml:space="preserve"> </w:t>
-      </w:r>
-      <w:proofErr w:type="spellStart"/>
-      <w:r>
-        <w:rPr>
-          <w:rFonts w:ascii="Consolas" w:hAnsi="Consolas" w:cs="Consolas"/>
-          <w:color w:val="2B91AF"/>
-          <w:sz w:val="19"/>
-          <w:szCs w:val="19"/>
-        </w:rPr>
-        <w:t>IList</w:t>
-      </w:r>
-      <w:proofErr w:type="spellEnd"/>
-      <w:r>
-        <w:rPr>
-          <w:rFonts w:ascii="Consolas" w:hAnsi="Consolas" w:cs="Consolas"/>
-          <w:color w:val="000000"/>
-          <w:sz w:val="19"/>
-          <w:szCs w:val="19"/>
-        </w:rPr>
-        <w:t>&lt;</w:t>
-      </w:r>
-      <w:r>
-        <w:rPr>
-          <w:rFonts w:ascii="Consolas" w:hAnsi="Consolas" w:cs="Consolas"/>
-          <w:color w:val="0000FF"/>
-          <w:sz w:val="19"/>
-          <w:szCs w:val="19"/>
-        </w:rPr>
-        <w:t>decimal</w:t>
-      </w:r>
-      <w:r>
-        <w:rPr>
-          <w:rFonts w:ascii="Consolas" w:hAnsi="Consolas" w:cs="Consolas"/>
-          <w:color w:val="000000"/>
-          <w:sz w:val="19"/>
-          <w:szCs w:val="19"/>
-        </w:rPr>
-        <w:t xml:space="preserve">&gt; Discounts </w:t>
-      </w:r>
+          <w:color w:val="0000FF"/>
+          <w:sz w:val="19"/>
+          <w:szCs w:val="19"/>
+        </w:rPr>
+        <w:t>_back</w:t>
+      </w:r>
+      <w:proofErr w:type="spellEnd"/>
+      <w:r>
+        <w:rPr>
+          <w:rFonts w:ascii="Consolas" w:hAnsi="Consolas" w:cs="Consolas"/>
+          <w:color w:val="0000FF"/>
+          <w:sz w:val="19"/>
+          <w:szCs w:val="19"/>
+        </w:rPr>
+        <w:t xml:space="preserve">(new </w:t>
+      </w:r>
+      <w:proofErr w:type="spellStart"/>
+      <w:r>
+        <w:rPr>
+          <w:rFonts w:ascii="Consolas" w:hAnsi="Consolas" w:cs="Consolas"/>
+          <w:color w:val="0000FF"/>
+          <w:sz w:val="19"/>
+          <w:szCs w:val="19"/>
+        </w:rPr>
+        <w:t>BeefPizza</w:t>
+      </w:r>
+      <w:proofErr w:type="spellEnd"/>
+      <w:r>
+        <w:rPr>
+          <w:rFonts w:ascii="Consolas" w:hAnsi="Consolas" w:cs="Consolas"/>
+          <w:color w:val="0000FF"/>
+          <w:sz w:val="19"/>
+          <w:szCs w:val="19"/>
+        </w:rPr>
+        <w:t>);</w:t>
+      </w:r>
+    </w:p>
+    <w:p>
+      <w:pPr>
+        <w:autoSpaceDE w:val="0"/>
+        <w:autoSpaceDN w:val="0"/>
+        <w:adjustRightInd w:val="0"/>
+        <w:spacing w:after="0" w:line="240" w:lineRule="auto"/>
+        <w:rPr>
+          <w:rFonts w:ascii="Consolas" w:hAnsi="Consolas" w:cs="Consolas"/>
+          <w:color w:val="0000FF"/>
+          <w:sz w:val="19"/>
+          <w:szCs w:val="19"/>
+        </w:rPr>
+      </w:pPr>
+      <w:r>
+        <w:rPr>
+          <w:rFonts w:ascii="Consolas" w:hAnsi="Consolas" w:cs="Consolas"/>
+          <w:color w:val="0000FF"/>
+          <w:sz w:val="19"/>
+          <w:szCs w:val="19"/>
+        </w:rPr>
+        <w:t xml:space="preserve">    else if (choice == 2)</w:t>
+      </w:r>
+    </w:p>
+    <w:p>
+      <w:pPr>
+        <w:autoSpaceDE w:val="0"/>
+        <w:autoSpaceDN w:val="0"/>
+        <w:adjustRightInd w:val="0"/>
+        <w:spacing w:after="0" w:line="240" w:lineRule="auto"/>
+        <w:rPr>
+          <w:rFonts w:ascii="Consolas" w:hAnsi="Consolas" w:cs="Consolas"/>
+          <w:color w:val="0000FF"/>
+          <w:sz w:val="19"/>
+          <w:szCs w:val="19"/>
+        </w:rPr>
+      </w:pPr>
+      <w:r>
+        <w:rPr>
+          <w:rFonts w:ascii="Consolas" w:hAnsi="Consolas" w:cs="Consolas"/>
+          <w:color w:val="0000FF"/>
+          <w:sz w:val="19"/>
+          <w:szCs w:val="19"/>
+        </w:rPr>
+        <w:t xml:space="preserve">      </w:t>
+      </w:r>
+      <w:proofErr w:type="spellStart"/>
       <w:proofErr w:type="gramStart"/>
       <w:r>
         <w:rPr>
           <w:rFonts w:ascii="Consolas" w:hAnsi="Consolas" w:cs="Consolas"/>
-          <w:color w:val="000000"/>
-          <w:sz w:val="19"/>
-          <w:szCs w:val="19"/>
-        </w:rPr>
-        <w:t xml:space="preserve">{ </w:t>
-      </w:r>
-      <w:r>
-        <w:rPr>
-          <w:rFonts w:ascii="Consolas" w:hAnsi="Consolas" w:cs="Consolas"/>
-          <w:color w:val="0000FF"/>
-          <w:sz w:val="19"/>
-          <w:szCs w:val="19"/>
-        </w:rPr>
-        <w:t>get</w:t>
+          <w:color w:val="0000FF"/>
+          <w:sz w:val="19"/>
+          <w:szCs w:val="19"/>
+        </w:rPr>
+        <w:t>roles.push</w:t>
       </w:r>
       <w:proofErr w:type="gramEnd"/>
       <w:r>
         <w:rPr>
           <w:rFonts w:ascii="Consolas" w:hAnsi="Consolas" w:cs="Consolas"/>
-          <w:color w:val="000000"/>
-          <w:sz w:val="19"/>
-          <w:szCs w:val="19"/>
-        </w:rPr>
-        <w:t xml:space="preserve">; </w:t>
-      </w:r>
-      <w:r>
-        <w:rPr>
-          <w:rFonts w:ascii="Consolas" w:hAnsi="Consolas" w:cs="Consolas"/>
-          <w:color w:val="0000FF"/>
-          <w:sz w:val="19"/>
-          <w:szCs w:val="19"/>
-        </w:rPr>
-        <w:t>set</w:t>
-      </w:r>
-      <w:r>
-        <w:rPr>
-          <w:rFonts w:ascii="Consolas" w:hAnsi="Consolas" w:cs="Consolas"/>
-          <w:color w:val="000000"/>
-          <w:sz w:val="19"/>
-          <w:szCs w:val="19"/>
-        </w:rPr>
-        <w:t>; }</w:t>
-      </w:r>
-    </w:p>
-    <w:p>
-      <w:pPr>
-        <w:autoSpaceDE w:val="0"/>
-        <w:autoSpaceDN w:val="0"/>
-        <w:adjustRightInd w:val="0"/>
-        <w:spacing w:after="0" w:line="240" w:lineRule="auto"/>
-        <w:rPr>
-          <w:rFonts w:ascii="Consolas" w:hAnsi="Consolas" w:cs="Consolas"/>
-          <w:color w:val="000000"/>
-          <w:sz w:val="19"/>
-          <w:szCs w:val="19"/>
-        </w:rPr>
-      </w:pPr>
-      <w:r>
-        <w:rPr>
-          <w:rFonts w:ascii="Consolas" w:hAnsi="Consolas" w:cs="Consolas"/>
-          <w:color w:val="000000"/>
-          <w:sz w:val="19"/>
-          <w:szCs w:val="19"/>
-        </w:rPr>
-        <w:t xml:space="preserve">        </w:t>
-      </w:r>
-      <w:r>
-        <w:rPr>
-          <w:rFonts w:ascii="Consolas" w:hAnsi="Consolas" w:cs="Consolas"/>
-          <w:color w:val="0000FF"/>
-          <w:sz w:val="19"/>
-          <w:szCs w:val="19"/>
-        </w:rPr>
-        <w:t>private</w:t>
-      </w:r>
-      <w:r>
-        <w:rPr>
-          <w:rFonts w:ascii="Consolas" w:hAnsi="Consolas" w:cs="Consolas"/>
-          <w:color w:val="000000"/>
-          <w:sz w:val="19"/>
-          <w:szCs w:val="19"/>
-        </w:rPr>
-        <w:t xml:space="preserve"> </w:t>
-      </w:r>
-      <w:r>
-        <w:rPr>
-          <w:rFonts w:ascii="Consolas" w:hAnsi="Consolas" w:cs="Consolas"/>
-          <w:color w:val="0000FF"/>
-          <w:sz w:val="19"/>
-          <w:szCs w:val="19"/>
-        </w:rPr>
-        <w:t>decimal</w:t>
-      </w:r>
-      <w:r>
-        <w:rPr>
-          <w:rFonts w:ascii="Consolas" w:hAnsi="Consolas" w:cs="Consolas"/>
-          <w:color w:val="000000"/>
-          <w:sz w:val="19"/>
-          <w:szCs w:val="19"/>
-        </w:rPr>
-        <w:t xml:space="preserve"> Tax </w:t>
-      </w:r>
+          <w:color w:val="0000FF"/>
+          <w:sz w:val="19"/>
+          <w:szCs w:val="19"/>
+        </w:rPr>
+        <w:t>_back</w:t>
+      </w:r>
+      <w:proofErr w:type="spellEnd"/>
+      <w:r>
+        <w:rPr>
+          <w:rFonts w:ascii="Consolas" w:hAnsi="Consolas" w:cs="Consolas"/>
+          <w:color w:val="0000FF"/>
+          <w:sz w:val="19"/>
+          <w:szCs w:val="19"/>
+        </w:rPr>
+        <w:t xml:space="preserve">(new </w:t>
+      </w:r>
+      <w:proofErr w:type="spellStart"/>
+      <w:r>
+        <w:rPr>
+          <w:rFonts w:ascii="Consolas" w:hAnsi="Consolas" w:cs="Consolas"/>
+          <w:color w:val="0000FF"/>
+          <w:sz w:val="19"/>
+          <w:szCs w:val="19"/>
+        </w:rPr>
+        <w:t>VegetablePizza</w:t>
+      </w:r>
+      <w:proofErr w:type="spellEnd"/>
+      <w:r>
+        <w:rPr>
+          <w:rFonts w:ascii="Consolas" w:hAnsi="Consolas" w:cs="Consolas"/>
+          <w:color w:val="0000FF"/>
+          <w:sz w:val="19"/>
+          <w:szCs w:val="19"/>
+        </w:rPr>
+        <w:t>);</w:t>
+      </w:r>
+    </w:p>
+    <w:p>
+      <w:pPr>
+        <w:autoSpaceDE w:val="0"/>
+        <w:autoSpaceDN w:val="0"/>
+        <w:adjustRightInd w:val="0"/>
+        <w:spacing w:after="0" w:line="240" w:lineRule="auto"/>
+        <w:rPr>
+          <w:rFonts w:ascii="Consolas" w:hAnsi="Consolas" w:cs="Consolas"/>
+          <w:color w:val="0000FF"/>
+          <w:sz w:val="19"/>
+          <w:szCs w:val="19"/>
+        </w:rPr>
+      </w:pPr>
+      <w:r>
+        <w:rPr>
+          <w:rFonts w:ascii="Consolas" w:hAnsi="Consolas" w:cs="Consolas"/>
+          <w:color w:val="0000FF"/>
+          <w:sz w:val="19"/>
+          <w:szCs w:val="19"/>
+        </w:rPr>
+        <w:t xml:space="preserve">    else</w:t>
+      </w:r>
+    </w:p>
+    <w:p>
+      <w:pPr>
+        <w:autoSpaceDE w:val="0"/>
+        <w:autoSpaceDN w:val="0"/>
+        <w:adjustRightInd w:val="0"/>
+        <w:spacing w:after="0" w:line="240" w:lineRule="auto"/>
+        <w:rPr>
+          <w:rFonts w:ascii="Consolas" w:hAnsi="Consolas" w:cs="Consolas"/>
+          <w:color w:val="0000FF"/>
+          <w:sz w:val="19"/>
+          <w:szCs w:val="19"/>
+        </w:rPr>
+      </w:pPr>
+      <w:r>
+        <w:rPr>
+          <w:rFonts w:ascii="Consolas" w:hAnsi="Consolas" w:cs="Consolas"/>
+          <w:color w:val="0000FF"/>
+          <w:sz w:val="19"/>
+          <w:szCs w:val="19"/>
+        </w:rPr>
+        <w:t xml:space="preserve">      </w:t>
+      </w:r>
+      <w:proofErr w:type="spellStart"/>
       <w:proofErr w:type="gramStart"/>
       <w:r>
         <w:rPr>
           <w:rFonts w:ascii="Consolas" w:hAnsi="Consolas" w:cs="Consolas"/>
-          <w:color w:val="000000"/>
-          <w:sz w:val="19"/>
-          <w:szCs w:val="19"/>
-        </w:rPr>
-        <w:t xml:space="preserve">{ </w:t>
-      </w:r>
-      <w:r>
-        <w:rPr>
-          <w:rFonts w:ascii="Consolas" w:hAnsi="Consolas" w:cs="Consolas"/>
-          <w:color w:val="0000FF"/>
-          <w:sz w:val="19"/>
-          <w:szCs w:val="19"/>
-        </w:rPr>
-        <w:t>get</w:t>
+          <w:color w:val="0000FF"/>
+          <w:sz w:val="19"/>
+          <w:szCs w:val="19"/>
+        </w:rPr>
+        <w:t>roles.push</w:t>
       </w:r>
       <w:proofErr w:type="gramEnd"/>
       <w:r>
         <w:rPr>
           <w:rFonts w:ascii="Consolas" w:hAnsi="Consolas" w:cs="Consolas"/>
-          <w:color w:val="000000"/>
-          <w:sz w:val="19"/>
-          <w:szCs w:val="19"/>
-        </w:rPr>
-        <w:t xml:space="preserve">; </w:t>
-      </w:r>
-      <w:r>
-        <w:rPr>
-          <w:rFonts w:ascii="Consolas" w:hAnsi="Consolas" w:cs="Consolas"/>
-          <w:color w:val="0000FF"/>
-          <w:sz w:val="19"/>
-          <w:szCs w:val="19"/>
-        </w:rPr>
-        <w:t>set</w:t>
-      </w:r>
-      <w:r>
-        <w:rPr>
-          <w:rFonts w:ascii="Consolas" w:hAnsi="Consolas" w:cs="Consolas"/>
-          <w:color w:val="000000"/>
-          <w:sz w:val="19"/>
-          <w:szCs w:val="19"/>
-        </w:rPr>
-        <w:t>; }</w:t>
-      </w:r>
-    </w:p>
-    <w:p>
-      <w:pPr>
-        <w:autoSpaceDE w:val="0"/>
-        <w:autoSpaceDN w:val="0"/>
-        <w:adjustRightInd w:val="0"/>
-        <w:spacing w:after="0" w:line="240" w:lineRule="auto"/>
-        <w:rPr>
-          <w:rFonts w:ascii="Consolas" w:hAnsi="Consolas" w:cs="Consolas"/>
-          <w:color w:val="000000"/>
-          <w:sz w:val="19"/>
-          <w:szCs w:val="19"/>
-        </w:rPr>
-      </w:pPr>
-    </w:p>
-    <w:p>
-      <w:pPr>
-        <w:autoSpaceDE w:val="0"/>
-        <w:autoSpaceDN w:val="0"/>
-        <w:adjustRightInd w:val="0"/>
-        <w:spacing w:after="0" w:line="240" w:lineRule="auto"/>
-        <w:rPr>
-          <w:rFonts w:ascii="Consolas" w:hAnsi="Consolas" w:cs="Consolas"/>
-          <w:color w:val="000000"/>
-          <w:sz w:val="19"/>
-          <w:szCs w:val="19"/>
-        </w:rPr>
-      </w:pPr>
-      <w:r>
-        <w:rPr>
-          <w:rFonts w:ascii="Consolas" w:hAnsi="Consolas" w:cs="Consolas"/>
-          <w:color w:val="000000"/>
-          <w:sz w:val="19"/>
-          <w:szCs w:val="19"/>
-        </w:rPr>
-        <w:t xml:space="preserve">        </w:t>
-      </w:r>
-      <w:r>
-        <w:rPr>
-          <w:rFonts w:ascii="Consolas" w:hAnsi="Consolas" w:cs="Consolas"/>
-          <w:color w:val="0000FF"/>
-          <w:sz w:val="19"/>
-          <w:szCs w:val="19"/>
-        </w:rPr>
-        <w:t>public</w:t>
-      </w:r>
-      <w:r>
-        <w:rPr>
-          <w:rFonts w:ascii="Consolas" w:hAnsi="Consolas" w:cs="Consolas"/>
-          <w:color w:val="000000"/>
-          <w:sz w:val="19"/>
-          <w:szCs w:val="19"/>
-        </w:rPr>
-        <w:t xml:space="preserve"> </w:t>
-      </w:r>
-      <w:r>
-        <w:rPr>
-          <w:rFonts w:ascii="Consolas" w:hAnsi="Consolas" w:cs="Consolas"/>
-          <w:color w:val="0000FF"/>
-          <w:sz w:val="19"/>
-          <w:szCs w:val="19"/>
-        </w:rPr>
-        <w:t>decimal</w:t>
-      </w:r>
-      <w:r>
-        <w:rPr>
-          <w:rFonts w:ascii="Consolas" w:hAnsi="Consolas" w:cs="Consolas"/>
-          <w:color w:val="000000"/>
-          <w:sz w:val="19"/>
-          <w:szCs w:val="19"/>
-        </w:rPr>
-        <w:t xml:space="preserve"> </w:t>
-      </w:r>
+          <w:color w:val="0000FF"/>
+          <w:sz w:val="19"/>
+          <w:szCs w:val="19"/>
+        </w:rPr>
+        <w:t>_back</w:t>
+      </w:r>
+      <w:proofErr w:type="spellEnd"/>
+      <w:r>
+        <w:rPr>
+          <w:rFonts w:ascii="Consolas" w:hAnsi="Consolas" w:cs="Consolas"/>
+          <w:color w:val="0000FF"/>
+          <w:sz w:val="19"/>
+          <w:szCs w:val="19"/>
+        </w:rPr>
+        <w:t xml:space="preserve">(new </w:t>
+      </w:r>
+      <w:proofErr w:type="spellStart"/>
+      <w:r>
+        <w:rPr>
+          <w:rFonts w:ascii="Consolas" w:hAnsi="Consolas" w:cs="Consolas"/>
+          <w:color w:val="0000FF"/>
+          <w:sz w:val="19"/>
+          <w:szCs w:val="19"/>
+        </w:rPr>
+        <w:t>CickenPizza</w:t>
+      </w:r>
+      <w:proofErr w:type="spellEnd"/>
+      <w:r>
+        <w:rPr>
+          <w:rFonts w:ascii="Consolas" w:hAnsi="Consolas" w:cs="Consolas"/>
+          <w:color w:val="0000FF"/>
+          <w:sz w:val="19"/>
+          <w:szCs w:val="19"/>
+        </w:rPr>
+        <w:t>);</w:t>
+      </w:r>
+    </w:p>
+    <w:p>
+      <w:pPr>
+        <w:autoSpaceDE w:val="0"/>
+        <w:autoSpaceDN w:val="0"/>
+        <w:adjustRightInd w:val="0"/>
+        <w:spacing w:after="0" w:line="240" w:lineRule="auto"/>
+        <w:rPr>
+          <w:rFonts w:ascii="Consolas" w:hAnsi="Consolas" w:cs="Consolas"/>
+          <w:color w:val="0000FF"/>
+          <w:sz w:val="19"/>
+          <w:szCs w:val="19"/>
+        </w:rPr>
+      </w:pPr>
+      <w:r>
+        <w:rPr>
+          <w:rFonts w:ascii="Consolas" w:hAnsi="Consolas" w:cs="Consolas"/>
+          <w:color w:val="0000FF"/>
+          <w:sz w:val="19"/>
+          <w:szCs w:val="19"/>
+        </w:rPr>
+        <w:t xml:space="preserve">  }</w:t>
+      </w:r>
+    </w:p>
+    <w:p>
+      <w:pPr>
+        <w:autoSpaceDE w:val="0"/>
+        <w:autoSpaceDN w:val="0"/>
+        <w:adjustRightInd w:val="0"/>
+        <w:spacing w:after="0" w:line="240" w:lineRule="auto"/>
+        <w:rPr>
+          <w:rFonts w:ascii="Consolas" w:hAnsi="Consolas" w:cs="Consolas"/>
+          <w:color w:val="0000FF"/>
+          <w:sz w:val="19"/>
+          <w:szCs w:val="19"/>
+        </w:rPr>
+      </w:pPr>
+      <w:r>
+        <w:rPr>
+          <w:rFonts w:ascii="Consolas" w:hAnsi="Consolas" w:cs="Consolas"/>
+          <w:color w:val="0000FF"/>
+          <w:sz w:val="19"/>
+          <w:szCs w:val="19"/>
+        </w:rPr>
+        <w:t xml:space="preserve">  for (int </w:t>
+      </w:r>
+      <w:proofErr w:type="spellStart"/>
+      <w:r>
+        <w:rPr>
+          <w:rFonts w:ascii="Consolas" w:hAnsi="Consolas" w:cs="Consolas"/>
+          <w:color w:val="0000FF"/>
+          <w:sz w:val="19"/>
+          <w:szCs w:val="19"/>
+        </w:rPr>
+        <w:t>i</w:t>
+      </w:r>
+      <w:proofErr w:type="spellEnd"/>
+      <w:r>
+        <w:rPr>
+          <w:rFonts w:ascii="Consolas" w:hAnsi="Consolas" w:cs="Consolas"/>
+          <w:color w:val="0000FF"/>
+          <w:sz w:val="19"/>
+          <w:szCs w:val="19"/>
+        </w:rPr>
+        <w:t xml:space="preserve"> = 0; </w:t>
+      </w:r>
+      <w:proofErr w:type="spellStart"/>
+      <w:r>
+        <w:rPr>
+          <w:rFonts w:ascii="Consolas" w:hAnsi="Consolas" w:cs="Consolas"/>
+          <w:color w:val="0000FF"/>
+          <w:sz w:val="19"/>
+          <w:szCs w:val="19"/>
+        </w:rPr>
+        <w:t>i</w:t>
+      </w:r>
+      <w:proofErr w:type="spellEnd"/>
+      <w:r>
+        <w:rPr>
+          <w:rFonts w:ascii="Consolas" w:hAnsi="Consolas" w:cs="Consolas"/>
+          <w:color w:val="0000FF"/>
+          <w:sz w:val="19"/>
+          <w:szCs w:val="19"/>
+        </w:rPr>
+        <w:t xml:space="preserve"> &lt; </w:t>
+      </w:r>
+      <w:proofErr w:type="spellStart"/>
       <w:proofErr w:type="gramStart"/>
       <w:r>
         <w:rPr>
           <w:rFonts w:ascii="Consolas" w:hAnsi="Consolas" w:cs="Consolas"/>
-          <w:color w:val="000000"/>
-          <w:sz w:val="19"/>
-          <w:szCs w:val="19"/>
-        </w:rPr>
-        <w:t>Calculate(</w:t>
-      </w:r>
+          <w:color w:val="0000FF"/>
+          <w:sz w:val="19"/>
+          <w:szCs w:val="19"/>
+        </w:rPr>
+        <w:t>roles.size</w:t>
+      </w:r>
+      <w:proofErr w:type="spellEnd"/>
       <w:proofErr w:type="gramEnd"/>
       <w:r>
         <w:rPr>
           <w:rFonts w:ascii="Consolas" w:hAnsi="Consolas" w:cs="Consolas"/>
-          <w:color w:val="000000"/>
-          <w:sz w:val="19"/>
-          <w:szCs w:val="19"/>
-        </w:rPr>
-        <w:t>)</w:t>
-      </w:r>
-    </w:p>
-    <w:p>
-      <w:pPr>
-        <w:autoSpaceDE w:val="0"/>
-        <w:autoSpaceDN w:val="0"/>
-        <w:adjustRightInd w:val="0"/>
-        <w:spacing w:after="0" w:line="240" w:lineRule="auto"/>
-        <w:rPr>
-          <w:rFonts w:ascii="Consolas" w:hAnsi="Consolas" w:cs="Consolas"/>
-          <w:color w:val="000000"/>
-          <w:sz w:val="19"/>
-          <w:szCs w:val="19"/>
-        </w:rPr>
-      </w:pPr>
-      <w:r>
-        <w:rPr>
-          <w:rFonts w:ascii="Consolas" w:hAnsi="Consolas" w:cs="Consolas"/>
-          <w:color w:val="000000"/>
-          <w:sz w:val="19"/>
-          <w:szCs w:val="19"/>
-        </w:rPr>
-        <w:t xml:space="preserve">        {</w:t>
-      </w:r>
-    </w:p>
-    <w:p>
-      <w:pPr>
-        <w:autoSpaceDE w:val="0"/>
-        <w:autoSpaceDN w:val="0"/>
-        <w:adjustRightInd w:val="0"/>
-        <w:spacing w:after="0" w:line="240" w:lineRule="auto"/>
-        <w:rPr>
-          <w:rFonts w:ascii="Consolas" w:hAnsi="Consolas" w:cs="Consolas"/>
-          <w:color w:val="000000"/>
-          <w:sz w:val="19"/>
-          <w:szCs w:val="19"/>
-        </w:rPr>
-      </w:pPr>
-      <w:r>
-        <w:rPr>
-          <w:rFonts w:ascii="Consolas" w:hAnsi="Consolas" w:cs="Consolas"/>
-          <w:color w:val="000000"/>
-          <w:sz w:val="19"/>
-          <w:szCs w:val="19"/>
-        </w:rPr>
-        <w:t xml:space="preserve">            </w:t>
-      </w:r>
-      <w:r>
-        <w:rPr>
-          <w:rFonts w:ascii="Consolas" w:hAnsi="Consolas" w:cs="Consolas"/>
-          <w:color w:val="0000FF"/>
-          <w:sz w:val="19"/>
-          <w:szCs w:val="19"/>
-        </w:rPr>
-        <w:t>decimal</w:t>
-      </w:r>
-      <w:r>
-        <w:rPr>
-          <w:rFonts w:ascii="Consolas" w:hAnsi="Consolas" w:cs="Consolas"/>
-          <w:color w:val="000000"/>
-          <w:sz w:val="19"/>
-          <w:szCs w:val="19"/>
-        </w:rPr>
-        <w:t xml:space="preserve"> </w:t>
-      </w:r>
-      <w:proofErr w:type="spellStart"/>
-      <w:r>
-        <w:rPr>
-          <w:rFonts w:ascii="Consolas" w:hAnsi="Consolas" w:cs="Consolas"/>
-          <w:color w:val="000000"/>
-          <w:sz w:val="19"/>
-          <w:szCs w:val="19"/>
-        </w:rPr>
-        <w:t>subTotal</w:t>
-      </w:r>
-      <w:proofErr w:type="spellEnd"/>
-      <w:r>
-        <w:rPr>
-          <w:rFonts w:ascii="Consolas" w:hAnsi="Consolas" w:cs="Consolas"/>
-          <w:color w:val="000000"/>
-          <w:sz w:val="19"/>
-          <w:szCs w:val="19"/>
-        </w:rPr>
-        <w:t xml:space="preserve"> = 0m;</w:t>
-      </w:r>
-    </w:p>
-    <w:p>
-      <w:pPr>
-        <w:autoSpaceDE w:val="0"/>
-        <w:autoSpaceDN w:val="0"/>
-        <w:adjustRightInd w:val="0"/>
-        <w:spacing w:after="0" w:line="240" w:lineRule="auto"/>
-        <w:rPr>
-          <w:rFonts w:ascii="Consolas" w:hAnsi="Consolas" w:cs="Consolas"/>
-          <w:color w:val="000000"/>
-          <w:sz w:val="19"/>
-          <w:szCs w:val="19"/>
-        </w:rPr>
-      </w:pPr>
-    </w:p>
-    <w:p>
-      <w:pPr>
-        <w:autoSpaceDE w:val="0"/>
-        <w:autoSpaceDN w:val="0"/>
-        <w:adjustRightInd w:val="0"/>
-        <w:spacing w:after="0" w:line="240" w:lineRule="auto"/>
-        <w:rPr>
-          <w:rFonts w:ascii="Consolas" w:hAnsi="Consolas" w:cs="Consolas"/>
-          <w:color w:val="000000"/>
-          <w:sz w:val="19"/>
-          <w:szCs w:val="19"/>
-        </w:rPr>
-      </w:pPr>
-      <w:r>
-        <w:rPr>
-          <w:rFonts w:ascii="Consolas" w:hAnsi="Consolas" w:cs="Consolas"/>
-          <w:color w:val="000000"/>
-          <w:sz w:val="19"/>
-          <w:szCs w:val="19"/>
-        </w:rPr>
-        <w:t xml:space="preserve">            </w:t>
-      </w:r>
-      <w:r>
-        <w:rPr>
-          <w:rFonts w:ascii="Consolas" w:hAnsi="Consolas" w:cs="Consolas"/>
-          <w:color w:val="008000"/>
-          <w:sz w:val="19"/>
-          <w:szCs w:val="19"/>
-        </w:rPr>
-        <w:t>// Total up line items</w:t>
-      </w:r>
-    </w:p>
-    <w:p>
-      <w:pPr>
-        <w:autoSpaceDE w:val="0"/>
-        <w:autoSpaceDN w:val="0"/>
-        <w:adjustRightInd w:val="0"/>
-        <w:spacing w:after="0" w:line="240" w:lineRule="auto"/>
-        <w:rPr>
-          <w:rFonts w:ascii="Consolas" w:hAnsi="Consolas" w:cs="Consolas"/>
-          <w:color w:val="000000"/>
-          <w:sz w:val="19"/>
-          <w:szCs w:val="19"/>
-        </w:rPr>
-      </w:pPr>
-      <w:r>
-        <w:rPr>
-          <w:rFonts w:ascii="Consolas" w:hAnsi="Consolas" w:cs="Consolas"/>
-          <w:color w:val="000000"/>
-          <w:sz w:val="19"/>
-          <w:szCs w:val="19"/>
-        </w:rPr>
-        <w:t xml:space="preserve">            </w:t>
-      </w:r>
-      <w:r>
-        <w:rPr>
-          <w:rFonts w:ascii="Consolas" w:hAnsi="Consolas" w:cs="Consolas"/>
-          <w:color w:val="0000FF"/>
-          <w:sz w:val="19"/>
-          <w:szCs w:val="19"/>
-        </w:rPr>
-        <w:t>foreach</w:t>
-      </w:r>
-      <w:r>
-        <w:rPr>
-          <w:rFonts w:ascii="Consolas" w:hAnsi="Consolas" w:cs="Consolas"/>
-          <w:color w:val="000000"/>
-          <w:sz w:val="19"/>
-          <w:szCs w:val="19"/>
-        </w:rPr>
-        <w:t xml:space="preserve"> (</w:t>
-      </w:r>
-      <w:proofErr w:type="spellStart"/>
-      <w:r>
-        <w:rPr>
-          <w:rFonts w:ascii="Consolas" w:hAnsi="Consolas" w:cs="Consolas"/>
-          <w:color w:val="2B91AF"/>
-          <w:sz w:val="19"/>
-          <w:szCs w:val="19"/>
-        </w:rPr>
-        <w:t>OrderLineItem</w:t>
-      </w:r>
-      <w:proofErr w:type="spellEnd"/>
-      <w:r>
-        <w:rPr>
-          <w:rFonts w:ascii="Consolas" w:hAnsi="Consolas" w:cs="Consolas"/>
-          <w:color w:val="000000"/>
-          <w:sz w:val="19"/>
-          <w:szCs w:val="19"/>
-        </w:rPr>
-        <w:t xml:space="preserve"> </w:t>
-      </w:r>
-      <w:proofErr w:type="spellStart"/>
-      <w:r>
-        <w:rPr>
-          <w:rFonts w:ascii="Consolas" w:hAnsi="Consolas" w:cs="Consolas"/>
-          <w:color w:val="000000"/>
-          <w:sz w:val="19"/>
-          <w:szCs w:val="19"/>
-        </w:rPr>
-        <w:t>lineItem</w:t>
-      </w:r>
-      <w:proofErr w:type="spellEnd"/>
-      <w:r>
-        <w:rPr>
-          <w:rFonts w:ascii="Consolas" w:hAnsi="Consolas" w:cs="Consolas"/>
-          <w:color w:val="000000"/>
-          <w:sz w:val="19"/>
-          <w:szCs w:val="19"/>
-        </w:rPr>
-        <w:t xml:space="preserve"> </w:t>
-      </w:r>
-      <w:r>
-        <w:rPr>
-          <w:rFonts w:ascii="Consolas" w:hAnsi="Consolas" w:cs="Consolas"/>
-          <w:color w:val="0000FF"/>
-          <w:sz w:val="19"/>
-          <w:szCs w:val="19"/>
-        </w:rPr>
-        <w:t>in</w:t>
-      </w:r>
-      <w:r>
-        <w:rPr>
-          <w:rFonts w:ascii="Consolas" w:hAnsi="Consolas" w:cs="Consolas"/>
-          <w:color w:val="000000"/>
-          <w:sz w:val="19"/>
-          <w:szCs w:val="19"/>
-        </w:rPr>
-        <w:t xml:space="preserve"> </w:t>
-      </w:r>
-      <w:proofErr w:type="spellStart"/>
-      <w:r>
-        <w:rPr>
-          <w:rFonts w:ascii="Consolas" w:hAnsi="Consolas" w:cs="Consolas"/>
-          <w:color w:val="000000"/>
-          <w:sz w:val="19"/>
-          <w:szCs w:val="19"/>
-        </w:rPr>
-        <w:t>OrderLineItems</w:t>
-      </w:r>
-      <w:proofErr w:type="spellEnd"/>
-      <w:r>
-        <w:rPr>
-          <w:rFonts w:ascii="Consolas" w:hAnsi="Consolas" w:cs="Consolas"/>
-          <w:color w:val="000000"/>
-          <w:sz w:val="19"/>
-          <w:szCs w:val="19"/>
-        </w:rPr>
-        <w:t>)</w:t>
-      </w:r>
-    </w:p>
-    <w:p>
-      <w:pPr>
-        <w:autoSpaceDE w:val="0"/>
-        <w:autoSpaceDN w:val="0"/>
-        <w:adjustRightInd w:val="0"/>
-        <w:spacing w:after="0" w:line="240" w:lineRule="auto"/>
-        <w:rPr>
-          <w:rFonts w:ascii="Consolas" w:hAnsi="Consolas" w:cs="Consolas"/>
-          <w:color w:val="000000"/>
-          <w:sz w:val="19"/>
-          <w:szCs w:val="19"/>
-        </w:rPr>
-      </w:pPr>
-      <w:r>
-        <w:rPr>
-          <w:rFonts w:ascii="Consolas" w:hAnsi="Consolas" w:cs="Consolas"/>
-          <w:color w:val="000000"/>
-          <w:sz w:val="19"/>
-          <w:szCs w:val="19"/>
-        </w:rPr>
-        <w:t xml:space="preserve">            {</w:t>
-      </w:r>
-    </w:p>
-    <w:p>
-      <w:pPr>
-        <w:autoSpaceDE w:val="0"/>
-        <w:autoSpaceDN w:val="0"/>
-        <w:adjustRightInd w:val="0"/>
-        <w:spacing w:after="0" w:line="240" w:lineRule="auto"/>
-        <w:rPr>
-          <w:rFonts w:ascii="Consolas" w:hAnsi="Consolas" w:cs="Consolas"/>
-          <w:color w:val="000000"/>
-          <w:sz w:val="19"/>
-          <w:szCs w:val="19"/>
-        </w:rPr>
-      </w:pPr>
-      <w:r>
-        <w:rPr>
-          <w:rFonts w:ascii="Consolas" w:hAnsi="Consolas" w:cs="Consolas"/>
-          <w:color w:val="000000"/>
-          <w:sz w:val="19"/>
-          <w:szCs w:val="19"/>
-        </w:rPr>
-        <w:t xml:space="preserve">                </w:t>
-      </w:r>
-      <w:proofErr w:type="spellStart"/>
-      <w:r>
-        <w:rPr>
-          <w:rFonts w:ascii="Consolas" w:hAnsi="Consolas" w:cs="Consolas"/>
-          <w:color w:val="000000"/>
-          <w:sz w:val="19"/>
-          <w:szCs w:val="19"/>
-        </w:rPr>
-        <w:t>subTotal</w:t>
-      </w:r>
-      <w:proofErr w:type="spellEnd"/>
-      <w:r>
-        <w:rPr>
-          <w:rFonts w:ascii="Consolas" w:hAnsi="Consolas" w:cs="Consolas"/>
-          <w:color w:val="000000"/>
-          <w:sz w:val="19"/>
-          <w:szCs w:val="19"/>
-        </w:rPr>
-        <w:t xml:space="preserve"> += </w:t>
-      </w:r>
-      <w:proofErr w:type="spellStart"/>
-      <w:r>
-        <w:rPr>
-          <w:rFonts w:ascii="Consolas" w:hAnsi="Consolas" w:cs="Consolas"/>
-          <w:color w:val="000000"/>
-          <w:sz w:val="19"/>
-          <w:szCs w:val="19"/>
-        </w:rPr>
-        <w:t>lineItem.Price</w:t>
-      </w:r>
-      <w:proofErr w:type="spellEnd"/>
-      <w:r>
-        <w:rPr>
-          <w:rFonts w:ascii="Consolas" w:hAnsi="Consolas" w:cs="Consolas"/>
-          <w:color w:val="000000"/>
-          <w:sz w:val="19"/>
-          <w:szCs w:val="19"/>
-        </w:rPr>
-        <w:t>;</w:t>
-      </w:r>
-    </w:p>
-    <w:p>
-      <w:pPr>
-        <w:autoSpaceDE w:val="0"/>
-        <w:autoSpaceDN w:val="0"/>
-        <w:adjustRightInd w:val="0"/>
-        <w:spacing w:after="0" w:line="240" w:lineRule="auto"/>
-        <w:rPr>
-          <w:rFonts w:ascii="Consolas" w:hAnsi="Consolas" w:cs="Consolas"/>
-          <w:color w:val="000000"/>
-          <w:sz w:val="19"/>
-          <w:szCs w:val="19"/>
-        </w:rPr>
-      </w:pPr>
-      <w:r>
-        <w:rPr>
-          <w:rFonts w:ascii="Consolas" w:hAnsi="Consolas" w:cs="Consolas"/>
-          <w:color w:val="000000"/>
-          <w:sz w:val="19"/>
-          <w:szCs w:val="19"/>
-        </w:rPr>
-        <w:t xml:space="preserve">            }</w:t>
-      </w:r>
-    </w:p>
-    <w:p>
-      <w:pPr>
-        <w:autoSpaceDE w:val="0"/>
-        <w:autoSpaceDN w:val="0"/>
-        <w:adjustRightInd w:val="0"/>
-        <w:spacing w:after="0" w:line="240" w:lineRule="auto"/>
-        <w:rPr>
-          <w:rFonts w:ascii="Consolas" w:hAnsi="Consolas" w:cs="Consolas"/>
-          <w:color w:val="000000"/>
-          <w:sz w:val="19"/>
-          <w:szCs w:val="19"/>
-        </w:rPr>
-      </w:pPr>
-    </w:p>
-    <w:p>
-      <w:pPr>
-        <w:autoSpaceDE w:val="0"/>
-        <w:autoSpaceDN w:val="0"/>
-        <w:adjustRightInd w:val="0"/>
-        <w:spacing w:after="0" w:line="240" w:lineRule="auto"/>
-        <w:rPr>
-          <w:rFonts w:ascii="Consolas" w:hAnsi="Consolas" w:cs="Consolas"/>
-          <w:color w:val="000000"/>
-          <w:sz w:val="19"/>
-          <w:szCs w:val="19"/>
-        </w:rPr>
-      </w:pPr>
-      <w:r>
-        <w:rPr>
-          <w:rFonts w:ascii="Consolas" w:hAnsi="Consolas" w:cs="Consolas"/>
-          <w:color w:val="000000"/>
-          <w:sz w:val="19"/>
-          <w:szCs w:val="19"/>
-        </w:rPr>
-        <w:t xml:space="preserve">            </w:t>
-      </w:r>
-      <w:r>
-        <w:rPr>
-          <w:rFonts w:ascii="Consolas" w:hAnsi="Consolas" w:cs="Consolas"/>
-          <w:color w:val="008000"/>
-          <w:sz w:val="19"/>
-          <w:szCs w:val="19"/>
-        </w:rPr>
-        <w:t>// Subtract Discounts</w:t>
-      </w:r>
-    </w:p>
-    <w:p>
-      <w:pPr>
-        <w:autoSpaceDE w:val="0"/>
-        <w:autoSpaceDN w:val="0"/>
-        <w:adjustRightInd w:val="0"/>
-        <w:spacing w:after="0" w:line="240" w:lineRule="auto"/>
-        <w:rPr>
-          <w:rFonts w:ascii="Consolas" w:hAnsi="Consolas" w:cs="Consolas"/>
-          <w:color w:val="000000"/>
-          <w:sz w:val="19"/>
-          <w:szCs w:val="19"/>
-        </w:rPr>
-      </w:pPr>
-      <w:r>
-        <w:rPr>
-          <w:rFonts w:ascii="Consolas" w:hAnsi="Consolas" w:cs="Consolas"/>
-          <w:color w:val="000000"/>
-          <w:sz w:val="19"/>
-          <w:szCs w:val="19"/>
-        </w:rPr>
-        <w:t xml:space="preserve">            </w:t>
-      </w:r>
-      <w:r>
-        <w:rPr>
-          <w:rFonts w:ascii="Consolas" w:hAnsi="Consolas" w:cs="Consolas"/>
-          <w:color w:val="0000FF"/>
-          <w:sz w:val="19"/>
-          <w:szCs w:val="19"/>
-        </w:rPr>
-        <w:t>foreach</w:t>
-      </w:r>
-      <w:r>
-        <w:rPr>
-          <w:rFonts w:ascii="Consolas" w:hAnsi="Consolas" w:cs="Consolas"/>
-          <w:color w:val="000000"/>
-          <w:sz w:val="19"/>
-          <w:szCs w:val="19"/>
-        </w:rPr>
-        <w:t xml:space="preserve"> (</w:t>
-      </w:r>
-      <w:r>
-        <w:rPr>
-          <w:rFonts w:ascii="Consolas" w:hAnsi="Consolas" w:cs="Consolas"/>
-          <w:color w:val="0000FF"/>
-          <w:sz w:val="19"/>
-          <w:szCs w:val="19"/>
-        </w:rPr>
-        <w:t>decimal</w:t>
-      </w:r>
-      <w:r>
-        <w:rPr>
-          <w:rFonts w:ascii="Consolas" w:hAnsi="Consolas" w:cs="Consolas"/>
-          <w:color w:val="000000"/>
-          <w:sz w:val="19"/>
-          <w:szCs w:val="19"/>
-        </w:rPr>
-        <w:t xml:space="preserve"> discount </w:t>
-      </w:r>
-      <w:r>
-        <w:rPr>
-          <w:rFonts w:ascii="Consolas" w:hAnsi="Consolas" w:cs="Consolas"/>
-          <w:color w:val="0000FF"/>
-          <w:sz w:val="19"/>
-          <w:szCs w:val="19"/>
-        </w:rPr>
-        <w:t>in</w:t>
-      </w:r>
-      <w:r>
-        <w:rPr>
-          <w:rFonts w:ascii="Consolas" w:hAnsi="Consolas" w:cs="Consolas"/>
-          <w:color w:val="000000"/>
-          <w:sz w:val="19"/>
-          <w:szCs w:val="19"/>
-        </w:rPr>
-        <w:t xml:space="preserve"> Discounts)</w:t>
-      </w:r>
-    </w:p>
-    <w:p>
-      <w:pPr>
-        <w:autoSpaceDE w:val="0"/>
-        <w:autoSpaceDN w:val="0"/>
-        <w:adjustRightInd w:val="0"/>
-        <w:spacing w:after="0" w:line="240" w:lineRule="auto"/>
-        <w:rPr>
-          <w:rFonts w:ascii="Consolas" w:hAnsi="Consolas" w:cs="Consolas"/>
-          <w:color w:val="000000"/>
-          <w:sz w:val="19"/>
-          <w:szCs w:val="19"/>
-        </w:rPr>
-      </w:pPr>
-      <w:r>
-        <w:rPr>
-          <w:rFonts w:ascii="Consolas" w:hAnsi="Consolas" w:cs="Consolas"/>
-          <w:color w:val="000000"/>
-          <w:sz w:val="19"/>
-          <w:szCs w:val="19"/>
-        </w:rPr>
-        <w:t xml:space="preserve">                </w:t>
-      </w:r>
-      <w:proofErr w:type="spellStart"/>
-      <w:r>
-        <w:rPr>
-          <w:rFonts w:ascii="Consolas" w:hAnsi="Consolas" w:cs="Consolas"/>
-          <w:color w:val="000000"/>
-          <w:sz w:val="19"/>
-          <w:szCs w:val="19"/>
-        </w:rPr>
-        <w:t>subTotal</w:t>
-      </w:r>
-      <w:proofErr w:type="spellEnd"/>
-      <w:r>
-        <w:rPr>
-          <w:rFonts w:ascii="Consolas" w:hAnsi="Consolas" w:cs="Consolas"/>
-          <w:color w:val="000000"/>
-          <w:sz w:val="19"/>
-          <w:szCs w:val="19"/>
-        </w:rPr>
-        <w:t xml:space="preserve"> -= discount;</w:t>
-      </w:r>
-    </w:p>
-    <w:p>
-      <w:pPr>
-        <w:autoSpaceDE w:val="0"/>
-        <w:autoSpaceDN w:val="0"/>
-        <w:adjustRightInd w:val="0"/>
-        <w:spacing w:after="0" w:line="240" w:lineRule="auto"/>
-        <w:rPr>
-          <w:rFonts w:ascii="Consolas" w:hAnsi="Consolas" w:cs="Consolas"/>
-          <w:color w:val="000000"/>
-          <w:sz w:val="19"/>
-          <w:szCs w:val="19"/>
-        </w:rPr>
-      </w:pPr>
-    </w:p>
-    <w:p>
-      <w:pPr>
-        <w:autoSpaceDE w:val="0"/>
-        <w:autoSpaceDN w:val="0"/>
-        <w:adjustRightInd w:val="0"/>
-        <w:spacing w:after="0" w:line="240" w:lineRule="auto"/>
-        <w:rPr>
-          <w:rFonts w:ascii="Consolas" w:hAnsi="Consolas" w:cs="Consolas"/>
-          <w:color w:val="000000"/>
-          <w:sz w:val="19"/>
-          <w:szCs w:val="19"/>
-        </w:rPr>
-      </w:pPr>
-      <w:r>
-        <w:rPr>
-          <w:rFonts w:ascii="Consolas" w:hAnsi="Consolas" w:cs="Consolas"/>
-          <w:color w:val="000000"/>
-          <w:sz w:val="19"/>
-          <w:szCs w:val="19"/>
-        </w:rPr>
-        <w:t xml:space="preserve">            </w:t>
-      </w:r>
-      <w:r>
-        <w:rPr>
-          <w:rFonts w:ascii="Consolas" w:hAnsi="Consolas" w:cs="Consolas"/>
-          <w:color w:val="008000"/>
-          <w:sz w:val="19"/>
-          <w:szCs w:val="19"/>
-        </w:rPr>
-        <w:t>// Calculate Tax</w:t>
-      </w:r>
-    </w:p>
-    <w:p>
-      <w:pPr>
-        <w:autoSpaceDE w:val="0"/>
-        <w:autoSpaceDN w:val="0"/>
-        <w:adjustRightInd w:val="0"/>
-        <w:spacing w:after="0" w:line="240" w:lineRule="auto"/>
-        <w:rPr>
-          <w:rFonts w:ascii="Consolas" w:hAnsi="Consolas" w:cs="Consolas"/>
-          <w:color w:val="000000"/>
-          <w:sz w:val="19"/>
-          <w:szCs w:val="19"/>
-        </w:rPr>
-      </w:pPr>
-      <w:r>
-        <w:rPr>
-          <w:rFonts w:ascii="Consolas" w:hAnsi="Consolas" w:cs="Consolas"/>
-          <w:color w:val="000000"/>
-          <w:sz w:val="19"/>
-          <w:szCs w:val="19"/>
-        </w:rPr>
-        <w:t xml:space="preserve">            </w:t>
-      </w:r>
-      <w:r>
-        <w:rPr>
-          <w:rFonts w:ascii="Consolas" w:hAnsi="Consolas" w:cs="Consolas"/>
-          <w:color w:val="0000FF"/>
-          <w:sz w:val="19"/>
-          <w:szCs w:val="19"/>
-        </w:rPr>
-        <w:t>decimal</w:t>
-      </w:r>
-      <w:r>
-        <w:rPr>
-          <w:rFonts w:ascii="Consolas" w:hAnsi="Consolas" w:cs="Consolas"/>
-          <w:color w:val="000000"/>
-          <w:sz w:val="19"/>
-          <w:szCs w:val="19"/>
-        </w:rPr>
-        <w:t xml:space="preserve"> tax = </w:t>
-      </w:r>
-      <w:proofErr w:type="spellStart"/>
-      <w:r>
-        <w:rPr>
-          <w:rFonts w:ascii="Consolas" w:hAnsi="Consolas" w:cs="Consolas"/>
-          <w:color w:val="000000"/>
-          <w:sz w:val="19"/>
-          <w:szCs w:val="19"/>
-        </w:rPr>
-        <w:t>subTotal</w:t>
-      </w:r>
-      <w:proofErr w:type="spellEnd"/>
-      <w:r>
-        <w:rPr>
-          <w:rFonts w:ascii="Consolas" w:hAnsi="Consolas" w:cs="Consolas"/>
-          <w:color w:val="000000"/>
-          <w:sz w:val="19"/>
-          <w:szCs w:val="19"/>
-        </w:rPr>
-        <w:t xml:space="preserve"> * Tax;</w:t>
-      </w:r>
-    </w:p>
-    <w:p>
-      <w:pPr>
-        <w:autoSpaceDE w:val="0"/>
-        <w:autoSpaceDN w:val="0"/>
-        <w:adjustRightInd w:val="0"/>
-        <w:spacing w:after="0" w:line="240" w:lineRule="auto"/>
-        <w:rPr>
-          <w:rFonts w:ascii="Consolas" w:hAnsi="Consolas" w:cs="Consolas"/>
-          <w:color w:val="000000"/>
-          <w:sz w:val="19"/>
-          <w:szCs w:val="19"/>
-        </w:rPr>
-      </w:pPr>
-    </w:p>
-    <w:p>
-      <w:pPr>
-        <w:autoSpaceDE w:val="0"/>
-        <w:autoSpaceDN w:val="0"/>
-        <w:adjustRightInd w:val="0"/>
-        <w:spacing w:after="0" w:line="240" w:lineRule="auto"/>
-        <w:rPr>
-          <w:rFonts w:ascii="Consolas" w:hAnsi="Consolas" w:cs="Consolas"/>
-          <w:color w:val="000000"/>
-          <w:sz w:val="19"/>
-          <w:szCs w:val="19"/>
-        </w:rPr>
-      </w:pPr>
-      <w:r>
-        <w:rPr>
-          <w:rFonts w:ascii="Consolas" w:hAnsi="Consolas" w:cs="Consolas"/>
-          <w:color w:val="000000"/>
-          <w:sz w:val="19"/>
-          <w:szCs w:val="19"/>
-        </w:rPr>
-        <w:t xml:space="preserve">            </w:t>
-      </w:r>
-      <w:r>
-        <w:rPr>
-          <w:rFonts w:ascii="Consolas" w:hAnsi="Consolas" w:cs="Consolas"/>
-          <w:color w:val="008000"/>
-          <w:sz w:val="19"/>
-          <w:szCs w:val="19"/>
-        </w:rPr>
-        <w:t xml:space="preserve">// Calculate </w:t>
-      </w:r>
-      <w:proofErr w:type="spellStart"/>
-      <w:r>
-        <w:rPr>
-          <w:rFonts w:ascii="Consolas" w:hAnsi="Consolas" w:cs="Consolas"/>
-          <w:color w:val="008000"/>
-          <w:sz w:val="19"/>
-          <w:szCs w:val="19"/>
-        </w:rPr>
-        <w:t>GrandTotal</w:t>
-      </w:r>
-      <w:proofErr w:type="spellEnd"/>
-    </w:p>
-    <w:p>
-      <w:pPr>
-        <w:autoSpaceDE w:val="0"/>
-        <w:autoSpaceDN w:val="0"/>
-        <w:adjustRightInd w:val="0"/>
-        <w:spacing w:after="0" w:line="240" w:lineRule="auto"/>
-        <w:rPr>
-          <w:rFonts w:ascii="Consolas" w:hAnsi="Consolas" w:cs="Consolas"/>
-          <w:color w:val="000000"/>
-          <w:sz w:val="19"/>
-          <w:szCs w:val="19"/>
-        </w:rPr>
-      </w:pPr>
-      <w:r>
-        <w:rPr>
-          <w:rFonts w:ascii="Consolas" w:hAnsi="Consolas" w:cs="Consolas"/>
-          <w:color w:val="000000"/>
-          <w:sz w:val="19"/>
-          <w:szCs w:val="19"/>
-        </w:rPr>
-        <w:t xml:space="preserve">            </w:t>
-      </w:r>
-      <w:r>
-        <w:rPr>
-          <w:rFonts w:ascii="Consolas" w:hAnsi="Consolas" w:cs="Consolas"/>
-          <w:color w:val="0000FF"/>
-          <w:sz w:val="19"/>
-          <w:szCs w:val="19"/>
-        </w:rPr>
-        <w:t>decimal</w:t>
-      </w:r>
-      <w:r>
-        <w:rPr>
-          <w:rFonts w:ascii="Consolas" w:hAnsi="Consolas" w:cs="Consolas"/>
-          <w:color w:val="000000"/>
-          <w:sz w:val="19"/>
-          <w:szCs w:val="19"/>
-        </w:rPr>
-        <w:t xml:space="preserve"> </w:t>
-      </w:r>
-      <w:proofErr w:type="spellStart"/>
-      <w:r>
-        <w:rPr>
-          <w:rFonts w:ascii="Consolas" w:hAnsi="Consolas" w:cs="Consolas"/>
-          <w:color w:val="000000"/>
-          <w:sz w:val="19"/>
-          <w:szCs w:val="19"/>
-        </w:rPr>
-        <w:t>grandTotal</w:t>
-      </w:r>
-      <w:proofErr w:type="spellEnd"/>
-      <w:r>
-        <w:rPr>
-          <w:rFonts w:ascii="Consolas" w:hAnsi="Consolas" w:cs="Consolas"/>
-          <w:color w:val="000000"/>
-          <w:sz w:val="19"/>
-          <w:szCs w:val="19"/>
-        </w:rPr>
-        <w:t xml:space="preserve"> = </w:t>
-      </w:r>
-      <w:proofErr w:type="spellStart"/>
-      <w:r>
-        <w:rPr>
-          <w:rFonts w:ascii="Consolas" w:hAnsi="Consolas" w:cs="Consolas"/>
-          <w:color w:val="000000"/>
-          <w:sz w:val="19"/>
-          <w:szCs w:val="19"/>
-        </w:rPr>
-        <w:t>subTotal</w:t>
-      </w:r>
-      <w:proofErr w:type="spellEnd"/>
-      <w:r>
-        <w:rPr>
-          <w:rFonts w:ascii="Consolas" w:hAnsi="Consolas" w:cs="Consolas"/>
-          <w:color w:val="000000"/>
-          <w:sz w:val="19"/>
-          <w:szCs w:val="19"/>
-        </w:rPr>
-        <w:t xml:space="preserve"> + tax;</w:t>
-      </w:r>
-    </w:p>
-    <w:p>
-      <w:pPr>
-        <w:autoSpaceDE w:val="0"/>
-        <w:autoSpaceDN w:val="0"/>
-        <w:adjustRightInd w:val="0"/>
-        <w:spacing w:after="0" w:line="240" w:lineRule="auto"/>
-        <w:rPr>
-          <w:rFonts w:ascii="Consolas" w:hAnsi="Consolas" w:cs="Consolas"/>
-          <w:color w:val="000000"/>
-          <w:sz w:val="19"/>
-          <w:szCs w:val="19"/>
-        </w:rPr>
-      </w:pPr>
-    </w:p>
-    <w:p>
-      <w:pPr>
-        <w:autoSpaceDE w:val="0"/>
-        <w:autoSpaceDN w:val="0"/>
-        <w:adjustRightInd w:val="0"/>
-        <w:spacing w:after="0" w:line="240" w:lineRule="auto"/>
-        <w:rPr>
-          <w:rFonts w:ascii="Consolas" w:hAnsi="Consolas" w:cs="Consolas"/>
-          <w:color w:val="000000"/>
-          <w:sz w:val="19"/>
-          <w:szCs w:val="19"/>
-        </w:rPr>
-      </w:pPr>
-      <w:r>
-        <w:rPr>
-          <w:rFonts w:ascii="Consolas" w:hAnsi="Consolas" w:cs="Consolas"/>
-          <w:color w:val="000000"/>
-          <w:sz w:val="19"/>
-          <w:szCs w:val="19"/>
-        </w:rPr>
-        <w:t xml:space="preserve">            </w:t>
-      </w:r>
-      <w:r>
-        <w:rPr>
-          <w:rFonts w:ascii="Consolas" w:hAnsi="Consolas" w:cs="Consolas"/>
-          <w:color w:val="0000FF"/>
-          <w:sz w:val="19"/>
-          <w:szCs w:val="19"/>
-        </w:rPr>
-        <w:t>return</w:t>
-      </w:r>
-      <w:r>
-        <w:rPr>
-          <w:rFonts w:ascii="Consolas" w:hAnsi="Consolas" w:cs="Consolas"/>
-          <w:color w:val="000000"/>
-          <w:sz w:val="19"/>
-          <w:szCs w:val="19"/>
-        </w:rPr>
-        <w:t xml:space="preserve"> </w:t>
-      </w:r>
-      <w:proofErr w:type="spellStart"/>
-      <w:r>
-        <w:rPr>
-          <w:rFonts w:ascii="Consolas" w:hAnsi="Consolas" w:cs="Consolas"/>
-          <w:color w:val="000000"/>
-          <w:sz w:val="19"/>
-          <w:szCs w:val="19"/>
-        </w:rPr>
-        <w:t>grandTotal</w:t>
-      </w:r>
-      <w:proofErr w:type="spellEnd"/>
-      <w:r>
-        <w:rPr>
-          <w:rFonts w:ascii="Consolas" w:hAnsi="Consolas" w:cs="Consolas"/>
-          <w:color w:val="000000"/>
-          <w:sz w:val="19"/>
-          <w:szCs w:val="19"/>
-        </w:rPr>
-        <w:t>;</w:t>
-      </w:r>
-    </w:p>
-    <w:p>
-      <w:pPr>
-        <w:autoSpaceDE w:val="0"/>
-        <w:autoSpaceDN w:val="0"/>
-        <w:adjustRightInd w:val="0"/>
-        <w:spacing w:after="0" w:line="240" w:lineRule="auto"/>
-        <w:rPr>
-          <w:rFonts w:ascii="Consolas" w:hAnsi="Consolas" w:cs="Consolas"/>
-          <w:color w:val="000000"/>
-          <w:sz w:val="19"/>
-          <w:szCs w:val="19"/>
-        </w:rPr>
-      </w:pPr>
-      <w:r>
-        <w:rPr>
-          <w:rFonts w:ascii="Consolas" w:hAnsi="Consolas" w:cs="Consolas"/>
-          <w:color w:val="000000"/>
-          <w:sz w:val="19"/>
-          <w:szCs w:val="19"/>
-        </w:rPr>
-        <w:t xml:space="preserve">        }</w:t>
-      </w:r>
-    </w:p>
-    <w:p>
-      <w:pPr>
-        <w:spacing w:after="0"/>
-        <w:jc w:val="both"/>
-        <w:rPr>
-          <w:rFonts w:ascii="Consolas" w:hAnsi="Consolas" w:cs="Consolas"/>
-          <w:color w:val="000000"/>
-          <w:sz w:val="19"/>
-          <w:szCs w:val="19"/>
-        </w:rPr>
-      </w:pPr>
-      <w:r>
-        <w:rPr>
-          <w:rFonts w:ascii="Consolas" w:hAnsi="Consolas" w:cs="Consolas"/>
-          <w:color w:val="000000"/>
-          <w:sz w:val="19"/>
-          <w:szCs w:val="19"/>
-        </w:rPr>
-        <w:t xml:space="preserve">    }</w:t>
+          <w:color w:val="0000FF"/>
+          <w:sz w:val="19"/>
+          <w:szCs w:val="19"/>
+        </w:rPr>
+        <w:t xml:space="preserve">(); </w:t>
+      </w:r>
+      <w:proofErr w:type="spellStart"/>
+      <w:r>
+        <w:rPr>
+          <w:rFonts w:ascii="Consolas" w:hAnsi="Consolas" w:cs="Consolas"/>
+          <w:color w:val="0000FF"/>
+          <w:sz w:val="19"/>
+          <w:szCs w:val="19"/>
+        </w:rPr>
+        <w:t>i</w:t>
+      </w:r>
+      <w:proofErr w:type="spellEnd"/>
+      <w:r>
+        <w:rPr>
+          <w:rFonts w:ascii="Consolas" w:hAnsi="Consolas" w:cs="Consolas"/>
+          <w:color w:val="0000FF"/>
+          <w:sz w:val="19"/>
+          <w:szCs w:val="19"/>
+        </w:rPr>
+        <w:t>++)</w:t>
+      </w:r>
+    </w:p>
+    <w:p>
+      <w:pPr>
+        <w:autoSpaceDE w:val="0"/>
+        <w:autoSpaceDN w:val="0"/>
+        <w:adjustRightInd w:val="0"/>
+        <w:spacing w:after="0" w:line="240" w:lineRule="auto"/>
+        <w:rPr>
+          <w:rFonts w:ascii="Consolas" w:hAnsi="Consolas" w:cs="Consolas"/>
+          <w:color w:val="0000FF"/>
+          <w:sz w:val="19"/>
+          <w:szCs w:val="19"/>
+        </w:rPr>
+      </w:pPr>
+      <w:r>
+        <w:rPr>
+          <w:rFonts w:ascii="Consolas" w:hAnsi="Consolas" w:cs="Consolas"/>
+          <w:color w:val="0000FF"/>
+          <w:sz w:val="19"/>
+          <w:szCs w:val="19"/>
+        </w:rPr>
+        <w:t xml:space="preserve">    roles[</w:t>
+      </w:r>
+      <w:proofErr w:type="spellStart"/>
+      <w:r>
+        <w:rPr>
+          <w:rFonts w:ascii="Consolas" w:hAnsi="Consolas" w:cs="Consolas"/>
+          <w:color w:val="0000FF"/>
+          <w:sz w:val="19"/>
+          <w:szCs w:val="19"/>
+        </w:rPr>
+        <w:t>i</w:t>
+      </w:r>
+      <w:proofErr w:type="spellEnd"/>
+      <w:r>
+        <w:rPr>
+          <w:rFonts w:ascii="Consolas" w:hAnsi="Consolas" w:cs="Consolas"/>
+          <w:color w:val="0000FF"/>
+          <w:sz w:val="19"/>
+          <w:szCs w:val="19"/>
+        </w:rPr>
+        <w:t>]-&gt;</w:t>
+      </w:r>
+      <w:proofErr w:type="spellStart"/>
+      <w:proofErr w:type="gramStart"/>
+      <w:r>
+        <w:rPr>
+          <w:rFonts w:ascii="Consolas" w:hAnsi="Consolas" w:cs="Consolas"/>
+          <w:color w:val="0000FF"/>
+          <w:sz w:val="19"/>
+          <w:szCs w:val="19"/>
+        </w:rPr>
+        <w:t>printBill</w:t>
+      </w:r>
+      <w:proofErr w:type="spellEnd"/>
+      <w:r>
+        <w:rPr>
+          <w:rFonts w:ascii="Consolas" w:hAnsi="Consolas" w:cs="Consolas"/>
+          <w:color w:val="0000FF"/>
+          <w:sz w:val="19"/>
+          <w:szCs w:val="19"/>
+        </w:rPr>
+        <w:t>(</w:t>
+      </w:r>
+      <w:proofErr w:type="gramEnd"/>
+      <w:r>
+        <w:rPr>
+          <w:rFonts w:ascii="Consolas" w:hAnsi="Consolas" w:cs="Consolas"/>
+          <w:color w:val="0000FF"/>
+          <w:sz w:val="19"/>
+          <w:szCs w:val="19"/>
+        </w:rPr>
+        <w:t>);</w:t>
+      </w:r>
+    </w:p>
+    <w:p>
+      <w:pPr>
+        <w:autoSpaceDE w:val="0"/>
+        <w:autoSpaceDN w:val="0"/>
+        <w:adjustRightInd w:val="0"/>
+        <w:spacing w:after="0" w:line="240" w:lineRule="auto"/>
+        <w:rPr>
+          <w:rFonts w:ascii="Consolas" w:hAnsi="Consolas" w:cs="Consolas"/>
+          <w:color w:val="0000FF"/>
+          <w:sz w:val="19"/>
+          <w:szCs w:val="19"/>
+        </w:rPr>
+      </w:pPr>
+      <w:r>
+        <w:rPr>
+          <w:rFonts w:ascii="Consolas" w:hAnsi="Consolas" w:cs="Consolas"/>
+          <w:color w:val="0000FF"/>
+          <w:sz w:val="19"/>
+          <w:szCs w:val="19"/>
+        </w:rPr>
+        <w:t xml:space="preserve">  for (int </w:t>
+      </w:r>
+      <w:proofErr w:type="spellStart"/>
+      <w:r>
+        <w:rPr>
+          <w:rFonts w:ascii="Consolas" w:hAnsi="Consolas" w:cs="Consolas"/>
+          <w:color w:val="0000FF"/>
+          <w:sz w:val="19"/>
+          <w:szCs w:val="19"/>
+        </w:rPr>
+        <w:t>i</w:t>
+      </w:r>
+      <w:proofErr w:type="spellEnd"/>
+      <w:r>
+        <w:rPr>
+          <w:rFonts w:ascii="Consolas" w:hAnsi="Consolas" w:cs="Consolas"/>
+          <w:color w:val="0000FF"/>
+          <w:sz w:val="19"/>
+          <w:szCs w:val="19"/>
+        </w:rPr>
+        <w:t xml:space="preserve"> = 0; </w:t>
+      </w:r>
+      <w:proofErr w:type="spellStart"/>
+      <w:r>
+        <w:rPr>
+          <w:rFonts w:ascii="Consolas" w:hAnsi="Consolas" w:cs="Consolas"/>
+          <w:color w:val="0000FF"/>
+          <w:sz w:val="19"/>
+          <w:szCs w:val="19"/>
+        </w:rPr>
+        <w:t>i</w:t>
+      </w:r>
+      <w:proofErr w:type="spellEnd"/>
+      <w:r>
+        <w:rPr>
+          <w:rFonts w:ascii="Consolas" w:hAnsi="Consolas" w:cs="Consolas"/>
+          <w:color w:val="0000FF"/>
+          <w:sz w:val="19"/>
+          <w:szCs w:val="19"/>
+        </w:rPr>
+        <w:t xml:space="preserve"> &lt; </w:t>
+      </w:r>
+      <w:proofErr w:type="spellStart"/>
+      <w:proofErr w:type="gramStart"/>
+      <w:r>
+        <w:rPr>
+          <w:rFonts w:ascii="Consolas" w:hAnsi="Consolas" w:cs="Consolas"/>
+          <w:color w:val="0000FF"/>
+          <w:sz w:val="19"/>
+          <w:szCs w:val="19"/>
+        </w:rPr>
+        <w:t>roles.size</w:t>
+      </w:r>
+      <w:proofErr w:type="spellEnd"/>
+      <w:proofErr w:type="gramEnd"/>
+      <w:r>
+        <w:rPr>
+          <w:rFonts w:ascii="Consolas" w:hAnsi="Consolas" w:cs="Consolas"/>
+          <w:color w:val="0000FF"/>
+          <w:sz w:val="19"/>
+          <w:szCs w:val="19"/>
+        </w:rPr>
+        <w:t xml:space="preserve">(); </w:t>
+      </w:r>
+      <w:proofErr w:type="spellStart"/>
+      <w:r>
+        <w:rPr>
+          <w:rFonts w:ascii="Consolas" w:hAnsi="Consolas" w:cs="Consolas"/>
+          <w:color w:val="0000FF"/>
+          <w:sz w:val="19"/>
+          <w:szCs w:val="19"/>
+        </w:rPr>
+        <w:t>i</w:t>
+      </w:r>
+      <w:proofErr w:type="spellEnd"/>
+      <w:r>
+        <w:rPr>
+          <w:rFonts w:ascii="Consolas" w:hAnsi="Consolas" w:cs="Consolas"/>
+          <w:color w:val="0000FF"/>
+          <w:sz w:val="19"/>
+          <w:szCs w:val="19"/>
+        </w:rPr>
+        <w:t>++)</w:t>
+      </w:r>
+    </w:p>
+    <w:p>
+      <w:pPr>
+        <w:autoSpaceDE w:val="0"/>
+        <w:autoSpaceDN w:val="0"/>
+        <w:adjustRightInd w:val="0"/>
+        <w:spacing w:after="0" w:line="240" w:lineRule="auto"/>
+        <w:rPr>
+          <w:rFonts w:ascii="Consolas" w:hAnsi="Consolas" w:cs="Consolas"/>
+          <w:color w:val="0000FF"/>
+          <w:sz w:val="19"/>
+          <w:szCs w:val="19"/>
+        </w:rPr>
+      </w:pPr>
+      <w:r>
+        <w:rPr>
+          <w:rFonts w:ascii="Consolas" w:hAnsi="Consolas" w:cs="Consolas"/>
+          <w:color w:val="0000FF"/>
+          <w:sz w:val="19"/>
+          <w:szCs w:val="19"/>
+        </w:rPr>
+        <w:t xml:space="preserve">    delete roles[</w:t>
+      </w:r>
+      <w:proofErr w:type="spellStart"/>
+      <w:r>
+        <w:rPr>
+          <w:rFonts w:ascii="Consolas" w:hAnsi="Consolas" w:cs="Consolas"/>
+          <w:color w:val="0000FF"/>
+          <w:sz w:val="19"/>
+          <w:szCs w:val="19"/>
+        </w:rPr>
+        <w:t>i</w:t>
+      </w:r>
+      <w:proofErr w:type="spellEnd"/>
+      <w:r>
+        <w:rPr>
+          <w:rFonts w:ascii="Consolas" w:hAnsi="Consolas" w:cs="Consolas"/>
+          <w:color w:val="0000FF"/>
+          <w:sz w:val="19"/>
+          <w:szCs w:val="19"/>
+        </w:rPr>
+        <w:t>];</w:t>
+      </w:r>
+    </w:p>
+    <w:p>
+      <w:pPr>
+        <w:autoSpaceDE w:val="0"/>
+        <w:autoSpaceDN w:val="0"/>
+        <w:adjustRightInd w:val="0"/>
+        <w:spacing w:after="0" w:line="240" w:lineRule="auto"/>
+        <w:rPr>
+          <w:rFonts w:ascii="Consolas" w:hAnsi="Consolas" w:cs="Consolas"/>
+          <w:color w:val="000000"/>
+          <w:sz w:val="19"/>
+          <w:szCs w:val="19"/>
+        </w:rPr>
+      </w:pPr>
+      <w:r>
+        <w:rPr>
+          <w:rFonts w:ascii="Consolas" w:hAnsi="Consolas" w:cs="Consolas"/>
+          <w:color w:val="0000FF"/>
+          <w:sz w:val="19"/>
+          <w:szCs w:val="19"/>
+        </w:rPr>
+        <w:t>}</w:t>
       </w:r>
     </w:p>
     <w:p>
@@ -1919,17 +2317,7 @@
           <w:color w:val="000000"/>
           <w:sz w:val="24"/>
         </w:rPr>
-        <w:t xml:space="preserve"> </w:t>
-      </w:r>
-      <w:bookmarkStart w:id="1" w:name="_GoBack"/>
-      <w:bookmarkEnd w:id="1"/>
-      <w:r>
-        <w:rPr>
-          <w:rFonts w:ascii="Cambria" w:hAnsi="Cambria" w:cs="Calibri"/>
-          <w:color w:val="000000"/>
-          <w:sz w:val="24"/>
-        </w:rPr>
-        <w:t>passing the individual parameters to the constructor</w:t>
+        <w:t xml:space="preserve"> passing the individual parameters to the constructor</w:t>
       </w:r>
       <w:r>
         <w:rPr>
@@ -3004,7 +3392,6 @@
           <w:sz w:val="19"/>
           <w:szCs w:val="19"/>
         </w:rPr>
-        <w:lastRenderedPageBreak/>
         <w:t xml:space="preserve">        }</w:t>
       </w:r>
     </w:p>
@@ -5233,7 +5620,7 @@
         <w:rFonts w:ascii="Cambria" w:hAnsi="Cambria"/>
         <w:sz w:val="24"/>
       </w:rPr>
-      <w:t>6</w:t>
+      <w:t>11</w:t>
     </w:r>
     <w:r>
       <w:rPr>
@@ -5247,14 +5634,7 @@
         <w:rFonts w:ascii="Cambria" w:hAnsi="Cambria"/>
         <w:sz w:val="24"/>
       </w:rPr>
-      <w:t xml:space="preserve">Extract </w:t>
-    </w:r>
-    <w:r>
-      <w:rPr>
-        <w:rFonts w:ascii="Cambria" w:hAnsi="Cambria"/>
-        <w:sz w:val="24"/>
-      </w:rPr>
-      <w:t>Method Object</w:t>
+      <w:t>Extract Factory Class</w:t>
     </w:r>
     <w:r>
       <w:rPr>

</xml_diff>